<commit_message>
CRC kartice i dijagram klasa
</commit_message>
<xml_diff>
--- a/DZ03/DigitalniKarton-AnalizaDizajn.docx
+++ b/DZ03/DigitalniKarton-AnalizaDizajn.docx
@@ -294,671 +294,6 @@
     </w:p>
     <w:p>
       <w:pPr>
-        <w:pStyle w:val="Odlomak"/>
-        <w:spacing w:line="360" w:lineRule="auto"/>
-        <w:jc w:val="both"/>
-      </w:pPr>
-      <w:r>
-        <w:lastRenderedPageBreak/>
-        <w:t>Sadržaj</w:t>
-      </w:r>
-    </w:p>
-    <w:p>
-      <w:pPr>
-        <w:pStyle w:val="Sadraj1"/>
-        <w:rPr>
-          <w:rFonts w:asciiTheme="minorHAnsi" w:eastAsiaTheme="minorEastAsia" w:hAnsiTheme="minorHAnsi" w:cstheme="minorBidi"/>
-          <w:noProof/>
-          <w:sz w:val="22"/>
-          <w:szCs w:val="22"/>
-          <w:lang w:val="en-US"/>
-        </w:rPr>
-      </w:pPr>
-      <w:r>
-        <w:fldChar w:fldCharType="begin"/>
-      </w:r>
-      <w:r>
-        <w:instrText xml:space="preserve"> TOC \o "1-3" \h \z \u </w:instrText>
-      </w:r>
-      <w:r>
-        <w:fldChar w:fldCharType="separate"/>
-      </w:r>
-      <w:hyperlink w:anchor="_Toc385496596" w:history="1">
-        <w:r>
-          <w:rPr>
-            <w:rStyle w:val="Hiperveza"/>
-            <w:noProof/>
-          </w:rPr>
-          <w:t>1. Oblikovanje podataka</w:t>
-        </w:r>
-        <w:r>
-          <w:rPr>
-            <w:noProof/>
-            <w:webHidden/>
-          </w:rPr>
-          <w:tab/>
-        </w:r>
-        <w:r>
-          <w:rPr>
-            <w:noProof/>
-            <w:webHidden/>
-          </w:rPr>
-          <w:fldChar w:fldCharType="begin"/>
-        </w:r>
-        <w:r>
-          <w:rPr>
-            <w:noProof/>
-            <w:webHidden/>
-          </w:rPr>
-          <w:instrText xml:space="preserve"> PAGEREF _Toc385496596 \h </w:instrText>
-        </w:r>
-        <w:r>
-          <w:rPr>
-            <w:noProof/>
-            <w:webHidden/>
-          </w:rPr>
-        </w:r>
-        <w:r>
-          <w:rPr>
-            <w:noProof/>
-            <w:webHidden/>
-          </w:rPr>
-          <w:fldChar w:fldCharType="separate"/>
-        </w:r>
-        <w:r>
-          <w:rPr>
-            <w:noProof/>
-            <w:webHidden/>
-          </w:rPr>
-          <w:t>3</w:t>
-        </w:r>
-        <w:r>
-          <w:rPr>
-            <w:noProof/>
-            <w:webHidden/>
-          </w:rPr>
-          <w:fldChar w:fldCharType="end"/>
-        </w:r>
-      </w:hyperlink>
-    </w:p>
-    <w:p>
-      <w:pPr>
-        <w:pStyle w:val="Sadraj2"/>
-        <w:tabs>
-          <w:tab w:val="right" w:leader="dot" w:pos="9016"/>
-        </w:tabs>
-        <w:spacing w:line="360" w:lineRule="auto"/>
-        <w:rPr>
-          <w:rFonts w:asciiTheme="minorHAnsi" w:eastAsiaTheme="minorEastAsia" w:hAnsiTheme="minorHAnsi" w:cstheme="minorBidi"/>
-          <w:noProof/>
-          <w:sz w:val="22"/>
-          <w:szCs w:val="22"/>
-          <w:lang w:val="en-US"/>
-        </w:rPr>
-      </w:pPr>
-      <w:hyperlink w:anchor="_Toc385496597" w:history="1">
-        <w:r>
-          <w:rPr>
-            <w:rStyle w:val="Hiperveza"/>
-            <w:noProof/>
-          </w:rPr>
-          <w:t>1.1. Konceptualni model podataka</w:t>
-        </w:r>
-        <w:r>
-          <w:rPr>
-            <w:noProof/>
-            <w:webHidden/>
-          </w:rPr>
-          <w:tab/>
-        </w:r>
-        <w:r>
-          <w:rPr>
-            <w:noProof/>
-            <w:webHidden/>
-          </w:rPr>
-          <w:fldChar w:fldCharType="begin"/>
-        </w:r>
-        <w:r>
-          <w:rPr>
-            <w:noProof/>
-            <w:webHidden/>
-          </w:rPr>
-          <w:instrText xml:space="preserve"> PAGEREF _Toc385496597 \h </w:instrText>
-        </w:r>
-        <w:r>
-          <w:rPr>
-            <w:noProof/>
-            <w:webHidden/>
-          </w:rPr>
-        </w:r>
-        <w:r>
-          <w:rPr>
-            <w:noProof/>
-            <w:webHidden/>
-          </w:rPr>
-          <w:fldChar w:fldCharType="separate"/>
-        </w:r>
-        <w:r>
-          <w:rPr>
-            <w:noProof/>
-            <w:webHidden/>
-          </w:rPr>
-          <w:t>3</w:t>
-        </w:r>
-        <w:r>
-          <w:rPr>
-            <w:noProof/>
-            <w:webHidden/>
-          </w:rPr>
-          <w:fldChar w:fldCharType="end"/>
-        </w:r>
-      </w:hyperlink>
-    </w:p>
-    <w:p>
-      <w:pPr>
-        <w:pStyle w:val="Sadraj2"/>
-        <w:tabs>
-          <w:tab w:val="right" w:leader="dot" w:pos="9016"/>
-        </w:tabs>
-        <w:spacing w:line="360" w:lineRule="auto"/>
-        <w:rPr>
-          <w:rFonts w:asciiTheme="minorHAnsi" w:eastAsiaTheme="minorEastAsia" w:hAnsiTheme="minorHAnsi" w:cstheme="minorBidi"/>
-          <w:noProof/>
-          <w:sz w:val="22"/>
-          <w:szCs w:val="22"/>
-          <w:lang w:val="en-US"/>
-        </w:rPr>
-      </w:pPr>
-      <w:hyperlink w:anchor="_Toc385496598" w:history="1">
-        <w:r>
-          <w:rPr>
-            <w:rStyle w:val="Hiperveza"/>
-            <w:noProof/>
-          </w:rPr>
-          <w:t>1.2. Logički model podataka</w:t>
-        </w:r>
-        <w:r>
-          <w:rPr>
-            <w:noProof/>
-            <w:webHidden/>
-          </w:rPr>
-          <w:tab/>
-        </w:r>
-        <w:r>
-          <w:rPr>
-            <w:noProof/>
-            <w:webHidden/>
-          </w:rPr>
-          <w:fldChar w:fldCharType="begin"/>
-        </w:r>
-        <w:r>
-          <w:rPr>
-            <w:noProof/>
-            <w:webHidden/>
-          </w:rPr>
-          <w:instrText xml:space="preserve"> PAGEREF _Toc385496598 \h </w:instrText>
-        </w:r>
-        <w:r>
-          <w:rPr>
-            <w:noProof/>
-            <w:webHidden/>
-          </w:rPr>
-        </w:r>
-        <w:r>
-          <w:rPr>
-            <w:noProof/>
-            <w:webHidden/>
-          </w:rPr>
-          <w:fldChar w:fldCharType="separate"/>
-        </w:r>
-        <w:r>
-          <w:rPr>
-            <w:noProof/>
-            <w:webHidden/>
-          </w:rPr>
-          <w:t>4</w:t>
-        </w:r>
-        <w:r>
-          <w:rPr>
-            <w:noProof/>
-            <w:webHidden/>
-          </w:rPr>
-          <w:fldChar w:fldCharType="end"/>
-        </w:r>
-      </w:hyperlink>
-    </w:p>
-    <w:p>
-      <w:pPr>
-        <w:pStyle w:val="Sadraj1"/>
-        <w:rPr>
-          <w:rFonts w:asciiTheme="minorHAnsi" w:eastAsiaTheme="minorEastAsia" w:hAnsiTheme="minorHAnsi" w:cstheme="minorBidi"/>
-          <w:noProof/>
-          <w:sz w:val="22"/>
-          <w:szCs w:val="22"/>
-          <w:lang w:val="en-US"/>
-        </w:rPr>
-      </w:pPr>
-      <w:hyperlink w:anchor="_Toc385496599" w:history="1">
-        <w:r>
-          <w:rPr>
-            <w:rStyle w:val="Hiperveza"/>
-            <w:noProof/>
-          </w:rPr>
-          <w:t>2. Objektni model</w:t>
-        </w:r>
-        <w:r>
-          <w:rPr>
-            <w:noProof/>
-            <w:webHidden/>
-          </w:rPr>
-          <w:tab/>
-        </w:r>
-        <w:r>
-          <w:rPr>
-            <w:noProof/>
-            <w:webHidden/>
-          </w:rPr>
-          <w:fldChar w:fldCharType="begin"/>
-        </w:r>
-        <w:r>
-          <w:rPr>
-            <w:noProof/>
-            <w:webHidden/>
-          </w:rPr>
-          <w:instrText xml:space="preserve"> PAGEREF _Toc385496599 \h </w:instrText>
-        </w:r>
-        <w:r>
-          <w:rPr>
-            <w:noProof/>
-            <w:webHidden/>
-          </w:rPr>
-        </w:r>
-        <w:r>
-          <w:rPr>
-            <w:noProof/>
-            <w:webHidden/>
-          </w:rPr>
-          <w:fldChar w:fldCharType="separate"/>
-        </w:r>
-        <w:r>
-          <w:rPr>
-            <w:noProof/>
-            <w:webHidden/>
-          </w:rPr>
-          <w:t>5</w:t>
-        </w:r>
-        <w:r>
-          <w:rPr>
-            <w:noProof/>
-            <w:webHidden/>
-          </w:rPr>
-          <w:fldChar w:fldCharType="end"/>
-        </w:r>
-      </w:hyperlink>
-    </w:p>
-    <w:p>
-      <w:pPr>
-        <w:pStyle w:val="Sadraj2"/>
-        <w:tabs>
-          <w:tab w:val="right" w:leader="dot" w:pos="9016"/>
-        </w:tabs>
-        <w:spacing w:line="360" w:lineRule="auto"/>
-        <w:rPr>
-          <w:rFonts w:asciiTheme="minorHAnsi" w:eastAsiaTheme="minorEastAsia" w:hAnsiTheme="minorHAnsi" w:cstheme="minorBidi"/>
-          <w:noProof/>
-          <w:sz w:val="22"/>
-          <w:szCs w:val="22"/>
-          <w:lang w:val="en-US"/>
-        </w:rPr>
-      </w:pPr>
-      <w:hyperlink w:anchor="_Toc385496600" w:history="1">
-        <w:r>
-          <w:rPr>
-            <w:rStyle w:val="Hiperveza"/>
-            <w:noProof/>
-          </w:rPr>
-          <w:t>2.1. Dijagram aktivnosti</w:t>
-        </w:r>
-        <w:r>
-          <w:rPr>
-            <w:noProof/>
-            <w:webHidden/>
-          </w:rPr>
-          <w:tab/>
-        </w:r>
-        <w:r>
-          <w:rPr>
-            <w:noProof/>
-            <w:webHidden/>
-          </w:rPr>
-          <w:fldChar w:fldCharType="begin"/>
-        </w:r>
-        <w:r>
-          <w:rPr>
-            <w:noProof/>
-            <w:webHidden/>
-          </w:rPr>
-          <w:instrText xml:space="preserve"> PAGEREF _Toc385496600 \h </w:instrText>
-        </w:r>
-        <w:r>
-          <w:rPr>
-            <w:noProof/>
-            <w:webHidden/>
-          </w:rPr>
-        </w:r>
-        <w:r>
-          <w:rPr>
-            <w:noProof/>
-            <w:webHidden/>
-          </w:rPr>
-          <w:fldChar w:fldCharType="separate"/>
-        </w:r>
-        <w:r>
-          <w:rPr>
-            <w:noProof/>
-            <w:webHidden/>
-          </w:rPr>
-          <w:t>5</w:t>
-        </w:r>
-        <w:r>
-          <w:rPr>
-            <w:noProof/>
-            <w:webHidden/>
-          </w:rPr>
-          <w:fldChar w:fldCharType="end"/>
-        </w:r>
-      </w:hyperlink>
-    </w:p>
-    <w:p>
-      <w:pPr>
-        <w:pStyle w:val="Sadraj2"/>
-        <w:tabs>
-          <w:tab w:val="right" w:leader="dot" w:pos="9016"/>
-        </w:tabs>
-        <w:spacing w:line="360" w:lineRule="auto"/>
-        <w:rPr>
-          <w:rFonts w:asciiTheme="minorHAnsi" w:eastAsiaTheme="minorEastAsia" w:hAnsiTheme="minorHAnsi" w:cstheme="minorBidi"/>
-          <w:noProof/>
-          <w:sz w:val="22"/>
-          <w:szCs w:val="22"/>
-          <w:lang w:val="en-US"/>
-        </w:rPr>
-      </w:pPr>
-      <w:hyperlink w:anchor="_Toc385496601" w:history="1">
-        <w:r>
-          <w:rPr>
-            <w:rStyle w:val="Hiperveza"/>
-            <w:noProof/>
-          </w:rPr>
-          <w:t>2.2. Slučajevi korištenja</w:t>
-        </w:r>
-        <w:r>
-          <w:rPr>
-            <w:noProof/>
-            <w:webHidden/>
-          </w:rPr>
-          <w:tab/>
-        </w:r>
-        <w:r>
-          <w:rPr>
-            <w:noProof/>
-            <w:webHidden/>
-          </w:rPr>
-          <w:fldChar w:fldCharType="begin"/>
-        </w:r>
-        <w:r>
-          <w:rPr>
-            <w:noProof/>
-            <w:webHidden/>
-          </w:rPr>
-          <w:instrText xml:space="preserve"> PAGEREF _Toc385496601 \h </w:instrText>
-        </w:r>
-        <w:r>
-          <w:rPr>
-            <w:noProof/>
-            <w:webHidden/>
-          </w:rPr>
-        </w:r>
-        <w:r>
-          <w:rPr>
-            <w:noProof/>
-            <w:webHidden/>
-          </w:rPr>
-          <w:fldChar w:fldCharType="separate"/>
-        </w:r>
-        <w:r>
-          <w:rPr>
-            <w:noProof/>
-            <w:webHidden/>
-          </w:rPr>
-          <w:t>6</w:t>
-        </w:r>
-        <w:r>
-          <w:rPr>
-            <w:noProof/>
-            <w:webHidden/>
-          </w:rPr>
-          <w:fldChar w:fldCharType="end"/>
-        </w:r>
-      </w:hyperlink>
-    </w:p>
-    <w:p>
-      <w:pPr>
-        <w:pStyle w:val="Sadraj2"/>
-        <w:tabs>
-          <w:tab w:val="right" w:leader="dot" w:pos="9016"/>
-        </w:tabs>
-        <w:spacing w:line="360" w:lineRule="auto"/>
-        <w:rPr>
-          <w:rFonts w:asciiTheme="minorHAnsi" w:eastAsiaTheme="minorEastAsia" w:hAnsiTheme="minorHAnsi" w:cstheme="minorBidi"/>
-          <w:noProof/>
-          <w:sz w:val="22"/>
-          <w:szCs w:val="22"/>
-          <w:lang w:val="en-US"/>
-        </w:rPr>
-      </w:pPr>
-      <w:hyperlink w:anchor="_Toc385496602" w:history="1">
-        <w:r>
-          <w:rPr>
-            <w:rStyle w:val="Hiperveza"/>
-            <w:noProof/>
-          </w:rPr>
-          <w:t>2.3. Dijagram slučajeva korištenja</w:t>
-        </w:r>
-        <w:r>
-          <w:rPr>
-            <w:noProof/>
-            <w:webHidden/>
-          </w:rPr>
-          <w:tab/>
-        </w:r>
-        <w:r>
-          <w:rPr>
-            <w:noProof/>
-            <w:webHidden/>
-          </w:rPr>
-          <w:fldChar w:fldCharType="begin"/>
-        </w:r>
-        <w:r>
-          <w:rPr>
-            <w:noProof/>
-            <w:webHidden/>
-          </w:rPr>
-          <w:instrText xml:space="preserve"> PAGEREF _Toc385496602 \h </w:instrText>
-        </w:r>
-        <w:r>
-          <w:rPr>
-            <w:noProof/>
-            <w:webHidden/>
-          </w:rPr>
-        </w:r>
-        <w:r>
-          <w:rPr>
-            <w:noProof/>
-            <w:webHidden/>
-          </w:rPr>
-          <w:fldChar w:fldCharType="separate"/>
-        </w:r>
-        <w:r>
-          <w:rPr>
-            <w:noProof/>
-            <w:webHidden/>
-          </w:rPr>
-          <w:t>9</w:t>
-        </w:r>
-        <w:r>
-          <w:rPr>
-            <w:noProof/>
-            <w:webHidden/>
-          </w:rPr>
-          <w:fldChar w:fldCharType="end"/>
-        </w:r>
-      </w:hyperlink>
-    </w:p>
-    <w:p>
-      <w:pPr>
-        <w:pStyle w:val="Sadraj2"/>
-        <w:tabs>
-          <w:tab w:val="right" w:leader="dot" w:pos="9016"/>
-        </w:tabs>
-        <w:spacing w:line="360" w:lineRule="auto"/>
-        <w:rPr>
-          <w:rFonts w:asciiTheme="minorHAnsi" w:eastAsiaTheme="minorEastAsia" w:hAnsiTheme="minorHAnsi" w:cstheme="minorBidi"/>
-          <w:noProof/>
-          <w:sz w:val="22"/>
-          <w:szCs w:val="22"/>
-          <w:lang w:val="en-US"/>
-        </w:rPr>
-      </w:pPr>
-      <w:hyperlink w:anchor="_Toc385496603" w:history="1">
-        <w:r>
-          <w:rPr>
-            <w:rStyle w:val="Hiperveza"/>
-            <w:noProof/>
-          </w:rPr>
-          <w:t>2.4. CRC kartica visoke razine i pripadni dijagram razreda</w:t>
-        </w:r>
-        <w:r>
-          <w:rPr>
-            <w:noProof/>
-            <w:webHidden/>
-          </w:rPr>
-          <w:tab/>
-        </w:r>
-        <w:r>
-          <w:rPr>
-            <w:noProof/>
-            <w:webHidden/>
-          </w:rPr>
-          <w:fldChar w:fldCharType="begin"/>
-        </w:r>
-        <w:r>
-          <w:rPr>
-            <w:noProof/>
-            <w:webHidden/>
-          </w:rPr>
-          <w:instrText xml:space="preserve"> PAGEREF _Toc385496603 \h </w:instrText>
-        </w:r>
-        <w:r>
-          <w:rPr>
-            <w:noProof/>
-            <w:webHidden/>
-          </w:rPr>
-        </w:r>
-        <w:r>
-          <w:rPr>
-            <w:noProof/>
-            <w:webHidden/>
-          </w:rPr>
-          <w:fldChar w:fldCharType="separate"/>
-        </w:r>
-        <w:r>
-          <w:rPr>
-            <w:noProof/>
-            <w:webHidden/>
-          </w:rPr>
-          <w:t>10</w:t>
-        </w:r>
-        <w:r>
-          <w:rPr>
-            <w:noProof/>
-            <w:webHidden/>
-          </w:rPr>
-          <w:fldChar w:fldCharType="end"/>
-        </w:r>
-      </w:hyperlink>
-    </w:p>
-    <w:p>
-      <w:pPr>
-        <w:pStyle w:val="Sadraj1"/>
-        <w:rPr>
-          <w:rFonts w:asciiTheme="minorHAnsi" w:eastAsiaTheme="minorEastAsia" w:hAnsiTheme="minorHAnsi" w:cstheme="minorBidi"/>
-          <w:noProof/>
-          <w:sz w:val="22"/>
-          <w:szCs w:val="22"/>
-          <w:lang w:val="en-US"/>
-        </w:rPr>
-      </w:pPr>
-      <w:hyperlink w:anchor="_Toc385496604" w:history="1">
-        <w:r>
-          <w:rPr>
-            <w:rStyle w:val="Hiperveza"/>
-            <w:noProof/>
-          </w:rPr>
-          <w:t>3. Prilozi</w:t>
-        </w:r>
-        <w:r>
-          <w:rPr>
-            <w:noProof/>
-            <w:webHidden/>
-          </w:rPr>
-          <w:tab/>
-        </w:r>
-        <w:r>
-          <w:rPr>
-            <w:noProof/>
-            <w:webHidden/>
-          </w:rPr>
-          <w:fldChar w:fldCharType="begin"/>
-        </w:r>
-        <w:r>
-          <w:rPr>
-            <w:noProof/>
-            <w:webHidden/>
-          </w:rPr>
-          <w:instrText xml:space="preserve"> PAGEREF _Toc385496604 \h </w:instrText>
-        </w:r>
-        <w:r>
-          <w:rPr>
-            <w:noProof/>
-            <w:webHidden/>
-          </w:rPr>
-        </w:r>
-        <w:r>
-          <w:rPr>
-            <w:noProof/>
-            <w:webHidden/>
-          </w:rPr>
-          <w:fldChar w:fldCharType="separate"/>
-        </w:r>
-        <w:r>
-          <w:rPr>
-            <w:noProof/>
-            <w:webHidden/>
-          </w:rPr>
-          <w:t>12</w:t>
-        </w:r>
-        <w:r>
-          <w:rPr>
-            <w:noProof/>
-            <w:webHidden/>
-          </w:rPr>
-          <w:fldChar w:fldCharType="end"/>
-        </w:r>
-      </w:hyperlink>
-    </w:p>
-    <w:p>
-      <w:pPr>
         <w:pStyle w:val="Naslov1"/>
         <w:numPr>
           <w:ilvl w:val="0"/>
@@ -966,13 +301,817 @@
         </w:numPr>
         <w:spacing w:line="360" w:lineRule="auto"/>
         <w:jc w:val="both"/>
+      </w:pPr>
+    </w:p>
+    <w:sdt>
+      <w:sdtPr>
+        <w:id w:val="-1437130725"/>
+        <w:docPartObj>
+          <w:docPartGallery w:val="Table of Contents"/>
+          <w:docPartUnique/>
+        </w:docPartObj>
+      </w:sdtPr>
+      <w:sdtEndPr>
+        <w:rPr>
+          <w:rFonts w:ascii="Times New Roman" w:eastAsia="Times New Roman" w:hAnsi="Times New Roman" w:cs="Times New Roman"/>
+          <w:b/>
+          <w:bCs/>
+          <w:color w:val="auto"/>
+          <w:sz w:val="24"/>
+          <w:szCs w:val="24"/>
+          <w:lang w:eastAsia="en-US"/>
+        </w:rPr>
+      </w:sdtEndPr>
+      <w:sdtContent>
+        <w:p>
+          <w:pPr>
+            <w:pStyle w:val="TOCNaslov"/>
+          </w:pPr>
+          <w:r>
+            <w:t>Sadržaj</w:t>
+          </w:r>
+        </w:p>
+        <w:p>
+          <w:pPr>
+            <w:pStyle w:val="Sadraj1"/>
+            <w:rPr>
+              <w:rFonts w:asciiTheme="minorHAnsi" w:eastAsiaTheme="minorEastAsia" w:hAnsiTheme="minorHAnsi" w:cstheme="minorBidi"/>
+              <w:noProof/>
+              <w:kern w:val="2"/>
+              <w:sz w:val="22"/>
+              <w:szCs w:val="22"/>
+              <w:lang w:eastAsia="hr-HR"/>
+              <w14:ligatures w14:val="standardContextual"/>
+            </w:rPr>
+          </w:pPr>
+          <w:r>
+            <w:fldChar w:fldCharType="begin"/>
+          </w:r>
+          <w:r>
+            <w:instrText xml:space="preserve"> TOC \o "1-3" \h \z \u </w:instrText>
+          </w:r>
+          <w:r>
+            <w:fldChar w:fldCharType="separate"/>
+          </w:r>
+          <w:hyperlink w:anchor="_Toc138010497" w:history="1">
+            <w:r>
+              <w:rPr>
+                <w:rStyle w:val="Hiperveza"/>
+                <w:noProof/>
+              </w:rPr>
+              <w:t>1. Oblikovanje podataka</w:t>
+            </w:r>
+            <w:r>
+              <w:rPr>
+                <w:noProof/>
+                <w:webHidden/>
+              </w:rPr>
+              <w:tab/>
+            </w:r>
+            <w:r>
+              <w:rPr>
+                <w:noProof/>
+                <w:webHidden/>
+              </w:rPr>
+              <w:fldChar w:fldCharType="begin"/>
+            </w:r>
+            <w:r>
+              <w:rPr>
+                <w:noProof/>
+                <w:webHidden/>
+              </w:rPr>
+              <w:instrText xml:space="preserve"> PAGEREF _Toc138010497 \h </w:instrText>
+            </w:r>
+            <w:r>
+              <w:rPr>
+                <w:noProof/>
+                <w:webHidden/>
+              </w:rPr>
+            </w:r>
+            <w:r>
+              <w:rPr>
+                <w:noProof/>
+                <w:webHidden/>
+              </w:rPr>
+              <w:fldChar w:fldCharType="separate"/>
+            </w:r>
+            <w:r>
+              <w:rPr>
+                <w:noProof/>
+                <w:webHidden/>
+              </w:rPr>
+              <w:t>3</w:t>
+            </w:r>
+            <w:r>
+              <w:rPr>
+                <w:noProof/>
+                <w:webHidden/>
+              </w:rPr>
+              <w:fldChar w:fldCharType="end"/>
+            </w:r>
+          </w:hyperlink>
+        </w:p>
+        <w:p>
+          <w:pPr>
+            <w:pStyle w:val="Sadraj2"/>
+            <w:tabs>
+              <w:tab w:val="right" w:leader="dot" w:pos="9016"/>
+            </w:tabs>
+            <w:rPr>
+              <w:rFonts w:asciiTheme="minorHAnsi" w:eastAsiaTheme="minorEastAsia" w:hAnsiTheme="minorHAnsi" w:cstheme="minorBidi"/>
+              <w:noProof/>
+              <w:kern w:val="2"/>
+              <w:sz w:val="22"/>
+              <w:szCs w:val="22"/>
+              <w:lang w:eastAsia="hr-HR"/>
+              <w14:ligatures w14:val="standardContextual"/>
+            </w:rPr>
+          </w:pPr>
+          <w:hyperlink w:anchor="_Toc138010498" w:history="1">
+            <w:r>
+              <w:rPr>
+                <w:rStyle w:val="Hiperveza"/>
+                <w:noProof/>
+              </w:rPr>
+              <w:t>1.1. Konceptualni model podataka</w:t>
+            </w:r>
+            <w:r>
+              <w:rPr>
+                <w:noProof/>
+                <w:webHidden/>
+              </w:rPr>
+              <w:tab/>
+            </w:r>
+            <w:r>
+              <w:rPr>
+                <w:noProof/>
+                <w:webHidden/>
+              </w:rPr>
+              <w:fldChar w:fldCharType="begin"/>
+            </w:r>
+            <w:r>
+              <w:rPr>
+                <w:noProof/>
+                <w:webHidden/>
+              </w:rPr>
+              <w:instrText xml:space="preserve"> PAGEREF _Toc138010498 \h </w:instrText>
+            </w:r>
+            <w:r>
+              <w:rPr>
+                <w:noProof/>
+                <w:webHidden/>
+              </w:rPr>
+            </w:r>
+            <w:r>
+              <w:rPr>
+                <w:noProof/>
+                <w:webHidden/>
+              </w:rPr>
+              <w:fldChar w:fldCharType="separate"/>
+            </w:r>
+            <w:r>
+              <w:rPr>
+                <w:noProof/>
+                <w:webHidden/>
+              </w:rPr>
+              <w:t>3</w:t>
+            </w:r>
+            <w:r>
+              <w:rPr>
+                <w:noProof/>
+                <w:webHidden/>
+              </w:rPr>
+              <w:fldChar w:fldCharType="end"/>
+            </w:r>
+          </w:hyperlink>
+        </w:p>
+        <w:p>
+          <w:pPr>
+            <w:pStyle w:val="Sadraj2"/>
+            <w:tabs>
+              <w:tab w:val="right" w:leader="dot" w:pos="9016"/>
+            </w:tabs>
+            <w:rPr>
+              <w:rFonts w:asciiTheme="minorHAnsi" w:eastAsiaTheme="minorEastAsia" w:hAnsiTheme="minorHAnsi" w:cstheme="minorBidi"/>
+              <w:noProof/>
+              <w:kern w:val="2"/>
+              <w:sz w:val="22"/>
+              <w:szCs w:val="22"/>
+              <w:lang w:eastAsia="hr-HR"/>
+              <w14:ligatures w14:val="standardContextual"/>
+            </w:rPr>
+          </w:pPr>
+          <w:hyperlink w:anchor="_Toc138010499" w:history="1">
+            <w:r>
+              <w:rPr>
+                <w:rStyle w:val="Hiperveza"/>
+                <w:noProof/>
+              </w:rPr>
+              <w:t>1.2. Logički model podataka</w:t>
+            </w:r>
+            <w:r>
+              <w:rPr>
+                <w:noProof/>
+                <w:webHidden/>
+              </w:rPr>
+              <w:tab/>
+            </w:r>
+            <w:r>
+              <w:rPr>
+                <w:noProof/>
+                <w:webHidden/>
+              </w:rPr>
+              <w:fldChar w:fldCharType="begin"/>
+            </w:r>
+            <w:r>
+              <w:rPr>
+                <w:noProof/>
+                <w:webHidden/>
+              </w:rPr>
+              <w:instrText xml:space="preserve"> PAGEREF _Toc138010499 \h </w:instrText>
+            </w:r>
+            <w:r>
+              <w:rPr>
+                <w:noProof/>
+                <w:webHidden/>
+              </w:rPr>
+            </w:r>
+            <w:r>
+              <w:rPr>
+                <w:noProof/>
+                <w:webHidden/>
+              </w:rPr>
+              <w:fldChar w:fldCharType="separate"/>
+            </w:r>
+            <w:r>
+              <w:rPr>
+                <w:noProof/>
+                <w:webHidden/>
+              </w:rPr>
+              <w:t>4</w:t>
+            </w:r>
+            <w:r>
+              <w:rPr>
+                <w:noProof/>
+                <w:webHidden/>
+              </w:rPr>
+              <w:fldChar w:fldCharType="end"/>
+            </w:r>
+          </w:hyperlink>
+        </w:p>
+        <w:p>
+          <w:pPr>
+            <w:pStyle w:val="Sadraj1"/>
+            <w:rPr>
+              <w:rFonts w:asciiTheme="minorHAnsi" w:eastAsiaTheme="minorEastAsia" w:hAnsiTheme="minorHAnsi" w:cstheme="minorBidi"/>
+              <w:noProof/>
+              <w:kern w:val="2"/>
+              <w:sz w:val="22"/>
+              <w:szCs w:val="22"/>
+              <w:lang w:eastAsia="hr-HR"/>
+              <w14:ligatures w14:val="standardContextual"/>
+            </w:rPr>
+          </w:pPr>
+          <w:hyperlink w:anchor="_Toc138010500" w:history="1">
+            <w:r>
+              <w:rPr>
+                <w:rStyle w:val="Hiperveza"/>
+                <w:noProof/>
+              </w:rPr>
+              <w:t>2. Objektni model</w:t>
+            </w:r>
+            <w:r>
+              <w:rPr>
+                <w:noProof/>
+                <w:webHidden/>
+              </w:rPr>
+              <w:tab/>
+            </w:r>
+            <w:r>
+              <w:rPr>
+                <w:noProof/>
+                <w:webHidden/>
+              </w:rPr>
+              <w:fldChar w:fldCharType="begin"/>
+            </w:r>
+            <w:r>
+              <w:rPr>
+                <w:noProof/>
+                <w:webHidden/>
+              </w:rPr>
+              <w:instrText xml:space="preserve"> PAGEREF _Toc138010500 \h </w:instrText>
+            </w:r>
+            <w:r>
+              <w:rPr>
+                <w:noProof/>
+                <w:webHidden/>
+              </w:rPr>
+            </w:r>
+            <w:r>
+              <w:rPr>
+                <w:noProof/>
+                <w:webHidden/>
+              </w:rPr>
+              <w:fldChar w:fldCharType="separate"/>
+            </w:r>
+            <w:r>
+              <w:rPr>
+                <w:noProof/>
+                <w:webHidden/>
+              </w:rPr>
+              <w:t>5</w:t>
+            </w:r>
+            <w:r>
+              <w:rPr>
+                <w:noProof/>
+                <w:webHidden/>
+              </w:rPr>
+              <w:fldChar w:fldCharType="end"/>
+            </w:r>
+          </w:hyperlink>
+        </w:p>
+        <w:p>
+          <w:pPr>
+            <w:pStyle w:val="Sadraj2"/>
+            <w:tabs>
+              <w:tab w:val="right" w:leader="dot" w:pos="9016"/>
+            </w:tabs>
+            <w:rPr>
+              <w:rFonts w:asciiTheme="minorHAnsi" w:eastAsiaTheme="minorEastAsia" w:hAnsiTheme="minorHAnsi" w:cstheme="minorBidi"/>
+              <w:noProof/>
+              <w:kern w:val="2"/>
+              <w:sz w:val="22"/>
+              <w:szCs w:val="22"/>
+              <w:lang w:eastAsia="hr-HR"/>
+              <w14:ligatures w14:val="standardContextual"/>
+            </w:rPr>
+          </w:pPr>
+          <w:hyperlink w:anchor="_Toc138010501" w:history="1">
+            <w:r>
+              <w:rPr>
+                <w:rStyle w:val="Hiperveza"/>
+                <w:noProof/>
+              </w:rPr>
+              <w:t>2.1. Dijagram aktivnosti</w:t>
+            </w:r>
+            <w:r>
+              <w:rPr>
+                <w:noProof/>
+                <w:webHidden/>
+              </w:rPr>
+              <w:tab/>
+            </w:r>
+            <w:r>
+              <w:rPr>
+                <w:noProof/>
+                <w:webHidden/>
+              </w:rPr>
+              <w:fldChar w:fldCharType="begin"/>
+            </w:r>
+            <w:r>
+              <w:rPr>
+                <w:noProof/>
+                <w:webHidden/>
+              </w:rPr>
+              <w:instrText xml:space="preserve"> PAGEREF _Toc138010501 \h </w:instrText>
+            </w:r>
+            <w:r>
+              <w:rPr>
+                <w:noProof/>
+                <w:webHidden/>
+              </w:rPr>
+            </w:r>
+            <w:r>
+              <w:rPr>
+                <w:noProof/>
+                <w:webHidden/>
+              </w:rPr>
+              <w:fldChar w:fldCharType="separate"/>
+            </w:r>
+            <w:r>
+              <w:rPr>
+                <w:noProof/>
+                <w:webHidden/>
+              </w:rPr>
+              <w:t>5</w:t>
+            </w:r>
+            <w:r>
+              <w:rPr>
+                <w:noProof/>
+                <w:webHidden/>
+              </w:rPr>
+              <w:fldChar w:fldCharType="end"/>
+            </w:r>
+          </w:hyperlink>
+        </w:p>
+        <w:p>
+          <w:pPr>
+            <w:pStyle w:val="Sadraj2"/>
+            <w:tabs>
+              <w:tab w:val="right" w:leader="dot" w:pos="9016"/>
+            </w:tabs>
+            <w:rPr>
+              <w:rFonts w:asciiTheme="minorHAnsi" w:eastAsiaTheme="minorEastAsia" w:hAnsiTheme="minorHAnsi" w:cstheme="minorBidi"/>
+              <w:noProof/>
+              <w:kern w:val="2"/>
+              <w:sz w:val="22"/>
+              <w:szCs w:val="22"/>
+              <w:lang w:eastAsia="hr-HR"/>
+              <w14:ligatures w14:val="standardContextual"/>
+            </w:rPr>
+          </w:pPr>
+          <w:hyperlink w:anchor="_Toc138010502" w:history="1">
+            <w:r>
+              <w:rPr>
+                <w:rStyle w:val="Hiperveza"/>
+                <w:noProof/>
+              </w:rPr>
+              <w:t>2.2. Slučajevi korištenja</w:t>
+            </w:r>
+            <w:r>
+              <w:rPr>
+                <w:noProof/>
+                <w:webHidden/>
+              </w:rPr>
+              <w:tab/>
+            </w:r>
+            <w:r>
+              <w:rPr>
+                <w:noProof/>
+                <w:webHidden/>
+              </w:rPr>
+              <w:fldChar w:fldCharType="begin"/>
+            </w:r>
+            <w:r>
+              <w:rPr>
+                <w:noProof/>
+                <w:webHidden/>
+              </w:rPr>
+              <w:instrText xml:space="preserve"> PAGEREF _Toc138010502 \h </w:instrText>
+            </w:r>
+            <w:r>
+              <w:rPr>
+                <w:noProof/>
+                <w:webHidden/>
+              </w:rPr>
+            </w:r>
+            <w:r>
+              <w:rPr>
+                <w:noProof/>
+                <w:webHidden/>
+              </w:rPr>
+              <w:fldChar w:fldCharType="separate"/>
+            </w:r>
+            <w:r>
+              <w:rPr>
+                <w:noProof/>
+                <w:webHidden/>
+              </w:rPr>
+              <w:t>6</w:t>
+            </w:r>
+            <w:r>
+              <w:rPr>
+                <w:noProof/>
+                <w:webHidden/>
+              </w:rPr>
+              <w:fldChar w:fldCharType="end"/>
+            </w:r>
+          </w:hyperlink>
+        </w:p>
+        <w:p>
+          <w:pPr>
+            <w:pStyle w:val="Sadraj2"/>
+            <w:tabs>
+              <w:tab w:val="right" w:leader="dot" w:pos="9016"/>
+            </w:tabs>
+            <w:rPr>
+              <w:rFonts w:asciiTheme="minorHAnsi" w:eastAsiaTheme="minorEastAsia" w:hAnsiTheme="minorHAnsi" w:cstheme="minorBidi"/>
+              <w:noProof/>
+              <w:kern w:val="2"/>
+              <w:sz w:val="22"/>
+              <w:szCs w:val="22"/>
+              <w:lang w:eastAsia="hr-HR"/>
+              <w14:ligatures w14:val="standardContextual"/>
+            </w:rPr>
+          </w:pPr>
+          <w:hyperlink w:anchor="_Toc138010503" w:history="1">
+            <w:r>
+              <w:rPr>
+                <w:rStyle w:val="Hiperveza"/>
+                <w:noProof/>
+              </w:rPr>
+              <w:t>2.3. Dijagram slučajeva korištenja</w:t>
+            </w:r>
+            <w:r>
+              <w:rPr>
+                <w:noProof/>
+                <w:webHidden/>
+              </w:rPr>
+              <w:tab/>
+            </w:r>
+            <w:r>
+              <w:rPr>
+                <w:noProof/>
+                <w:webHidden/>
+              </w:rPr>
+              <w:fldChar w:fldCharType="begin"/>
+            </w:r>
+            <w:r>
+              <w:rPr>
+                <w:noProof/>
+                <w:webHidden/>
+              </w:rPr>
+              <w:instrText xml:space="preserve"> PAGEREF _Toc138010503 \h </w:instrText>
+            </w:r>
+            <w:r>
+              <w:rPr>
+                <w:noProof/>
+                <w:webHidden/>
+              </w:rPr>
+            </w:r>
+            <w:r>
+              <w:rPr>
+                <w:noProof/>
+                <w:webHidden/>
+              </w:rPr>
+              <w:fldChar w:fldCharType="separate"/>
+            </w:r>
+            <w:r>
+              <w:rPr>
+                <w:noProof/>
+                <w:webHidden/>
+              </w:rPr>
+              <w:t>9</w:t>
+            </w:r>
+            <w:r>
+              <w:rPr>
+                <w:noProof/>
+                <w:webHidden/>
+              </w:rPr>
+              <w:fldChar w:fldCharType="end"/>
+            </w:r>
+          </w:hyperlink>
+        </w:p>
+        <w:p>
+          <w:pPr>
+            <w:pStyle w:val="Sadraj2"/>
+            <w:tabs>
+              <w:tab w:val="left" w:pos="880"/>
+              <w:tab w:val="right" w:leader="dot" w:pos="9016"/>
+            </w:tabs>
+            <w:rPr>
+              <w:rFonts w:asciiTheme="minorHAnsi" w:eastAsiaTheme="minorEastAsia" w:hAnsiTheme="minorHAnsi" w:cstheme="minorBidi"/>
+              <w:noProof/>
+              <w:kern w:val="2"/>
+              <w:sz w:val="22"/>
+              <w:szCs w:val="22"/>
+              <w:lang w:eastAsia="hr-HR"/>
+              <w14:ligatures w14:val="standardContextual"/>
+            </w:rPr>
+          </w:pPr>
+          <w:hyperlink w:anchor="_Toc138010504" w:history="1">
+            <w:r>
+              <w:rPr>
+                <w:rStyle w:val="Hiperveza"/>
+                <w:noProof/>
+              </w:rPr>
+              <w:t>2.4</w:t>
+            </w:r>
+            <w:r>
+              <w:rPr>
+                <w:rFonts w:asciiTheme="minorHAnsi" w:eastAsiaTheme="minorEastAsia" w:hAnsiTheme="minorHAnsi" w:cstheme="minorBidi"/>
+                <w:noProof/>
+                <w:kern w:val="2"/>
+                <w:sz w:val="22"/>
+                <w:szCs w:val="22"/>
+                <w:lang w:eastAsia="hr-HR"/>
+                <w14:ligatures w14:val="standardContextual"/>
+              </w:rPr>
+              <w:tab/>
+            </w:r>
+            <w:r>
+              <w:rPr>
+                <w:rStyle w:val="Hiperveza"/>
+                <w:noProof/>
+              </w:rPr>
+              <w:t>CRC kartica visoke razine i pripadni dijagram razreda</w:t>
+            </w:r>
+            <w:r>
+              <w:rPr>
+                <w:noProof/>
+                <w:webHidden/>
+              </w:rPr>
+              <w:tab/>
+            </w:r>
+            <w:r>
+              <w:rPr>
+                <w:noProof/>
+                <w:webHidden/>
+              </w:rPr>
+              <w:fldChar w:fldCharType="begin"/>
+            </w:r>
+            <w:r>
+              <w:rPr>
+                <w:noProof/>
+                <w:webHidden/>
+              </w:rPr>
+              <w:instrText xml:space="preserve"> PAGEREF _Toc138010504 \h </w:instrText>
+            </w:r>
+            <w:r>
+              <w:rPr>
+                <w:noProof/>
+                <w:webHidden/>
+              </w:rPr>
+            </w:r>
+            <w:r>
+              <w:rPr>
+                <w:noProof/>
+                <w:webHidden/>
+              </w:rPr>
+              <w:fldChar w:fldCharType="separate"/>
+            </w:r>
+            <w:r>
+              <w:rPr>
+                <w:noProof/>
+                <w:webHidden/>
+              </w:rPr>
+              <w:t>10</w:t>
+            </w:r>
+            <w:r>
+              <w:rPr>
+                <w:noProof/>
+                <w:webHidden/>
+              </w:rPr>
+              <w:fldChar w:fldCharType="end"/>
+            </w:r>
+          </w:hyperlink>
+        </w:p>
+        <w:p>
+          <w:pPr>
+            <w:pStyle w:val="Sadraj1"/>
+            <w:rPr>
+              <w:rFonts w:asciiTheme="minorHAnsi" w:eastAsiaTheme="minorEastAsia" w:hAnsiTheme="minorHAnsi" w:cstheme="minorBidi"/>
+              <w:noProof/>
+              <w:kern w:val="2"/>
+              <w:sz w:val="22"/>
+              <w:szCs w:val="22"/>
+              <w:lang w:eastAsia="hr-HR"/>
+              <w14:ligatures w14:val="standardContextual"/>
+            </w:rPr>
+          </w:pPr>
+          <w:hyperlink w:anchor="_Toc138010505" w:history="1">
+            <w:r>
+              <w:rPr>
+                <w:rStyle w:val="Hiperveza"/>
+                <w:noProof/>
+              </w:rPr>
+              <w:t>3. Dijagram razreda</w:t>
+            </w:r>
+            <w:r>
+              <w:rPr>
+                <w:noProof/>
+                <w:webHidden/>
+              </w:rPr>
+              <w:tab/>
+            </w:r>
+            <w:r>
+              <w:rPr>
+                <w:noProof/>
+                <w:webHidden/>
+              </w:rPr>
+              <w:fldChar w:fldCharType="begin"/>
+            </w:r>
+            <w:r>
+              <w:rPr>
+                <w:noProof/>
+                <w:webHidden/>
+              </w:rPr>
+              <w:instrText xml:space="preserve"> PAGEREF _Toc138010505 \h </w:instrText>
+            </w:r>
+            <w:r>
+              <w:rPr>
+                <w:noProof/>
+                <w:webHidden/>
+              </w:rPr>
+            </w:r>
+            <w:r>
+              <w:rPr>
+                <w:noProof/>
+                <w:webHidden/>
+              </w:rPr>
+              <w:fldChar w:fldCharType="separate"/>
+            </w:r>
+            <w:r>
+              <w:rPr>
+                <w:noProof/>
+                <w:webHidden/>
+              </w:rPr>
+              <w:t>11</w:t>
+            </w:r>
+            <w:r>
+              <w:rPr>
+                <w:noProof/>
+                <w:webHidden/>
+              </w:rPr>
+              <w:fldChar w:fldCharType="end"/>
+            </w:r>
+          </w:hyperlink>
+        </w:p>
+        <w:p>
+          <w:pPr>
+            <w:pStyle w:val="Sadraj1"/>
+            <w:rPr>
+              <w:rFonts w:asciiTheme="minorHAnsi" w:eastAsiaTheme="minorEastAsia" w:hAnsiTheme="minorHAnsi" w:cstheme="minorBidi"/>
+              <w:noProof/>
+              <w:kern w:val="2"/>
+              <w:sz w:val="22"/>
+              <w:szCs w:val="22"/>
+              <w:lang w:eastAsia="hr-HR"/>
+              <w14:ligatures w14:val="standardContextual"/>
+            </w:rPr>
+          </w:pPr>
+          <w:hyperlink w:anchor="_Toc138010506" w:history="1">
+            <w:r>
+              <w:rPr>
+                <w:rStyle w:val="Hiperveza"/>
+                <w:noProof/>
+              </w:rPr>
+              <w:t>4. Prilozi</w:t>
+            </w:r>
+            <w:r>
+              <w:rPr>
+                <w:noProof/>
+                <w:webHidden/>
+              </w:rPr>
+              <w:tab/>
+            </w:r>
+            <w:r>
+              <w:rPr>
+                <w:noProof/>
+                <w:webHidden/>
+              </w:rPr>
+              <w:fldChar w:fldCharType="begin"/>
+            </w:r>
+            <w:r>
+              <w:rPr>
+                <w:noProof/>
+                <w:webHidden/>
+              </w:rPr>
+              <w:instrText xml:space="preserve"> PAGEREF _Toc138010506 \h </w:instrText>
+            </w:r>
+            <w:r>
+              <w:rPr>
+                <w:noProof/>
+                <w:webHidden/>
+              </w:rPr>
+            </w:r>
+            <w:r>
+              <w:rPr>
+                <w:noProof/>
+                <w:webHidden/>
+              </w:rPr>
+              <w:fldChar w:fldCharType="separate"/>
+            </w:r>
+            <w:r>
+              <w:rPr>
+                <w:noProof/>
+                <w:webHidden/>
+              </w:rPr>
+              <w:t>12</w:t>
+            </w:r>
+            <w:r>
+              <w:rPr>
+                <w:noProof/>
+                <w:webHidden/>
+              </w:rPr>
+              <w:fldChar w:fldCharType="end"/>
+            </w:r>
+          </w:hyperlink>
+        </w:p>
+        <w:p>
+          <w:r>
+            <w:rPr>
+              <w:b/>
+              <w:bCs/>
+            </w:rPr>
+            <w:fldChar w:fldCharType="end"/>
+          </w:r>
+        </w:p>
+      </w:sdtContent>
+    </w:sdt>
+    <w:p>
+      <w:pPr>
+        <w:pStyle w:val="Naslov1"/>
+        <w:numPr>
+          <w:ilvl w:val="0"/>
+          <w:numId w:val="0"/>
+        </w:numPr>
+        <w:spacing w:line="360" w:lineRule="auto"/>
+        <w:jc w:val="both"/>
         <w:rPr>
           <w:b w:val="0"/>
         </w:rPr>
       </w:pPr>
-      <w:r>
-        <w:fldChar w:fldCharType="end"/>
-      </w:r>
       <w:r>
         <w:br w:type="page"/>
       </w:r>
@@ -984,11 +1123,13 @@
         <w:jc w:val="both"/>
       </w:pPr>
       <w:bookmarkStart w:id="1" w:name="_Toc385496596"/>
+      <w:bookmarkStart w:id="2" w:name="_Toc138010497"/>
       <w:r>
         <w:lastRenderedPageBreak/>
         <w:t>Oblikovanje podataka</w:t>
       </w:r>
       <w:bookmarkEnd w:id="1"/>
+      <w:bookmarkEnd w:id="2"/>
     </w:p>
     <w:p>
       <w:pPr>
@@ -996,11 +1137,13 @@
         <w:spacing w:line="360" w:lineRule="auto"/>
         <w:jc w:val="both"/>
       </w:pPr>
-      <w:bookmarkStart w:id="2" w:name="_Toc385496597"/>
+      <w:bookmarkStart w:id="3" w:name="_Toc385496597"/>
+      <w:bookmarkStart w:id="4" w:name="_Toc138010498"/>
       <w:r>
         <w:t>Konceptualni model podataka</w:t>
       </w:r>
-      <w:bookmarkEnd w:id="2"/>
+      <w:bookmarkEnd w:id="3"/>
+      <w:bookmarkEnd w:id="4"/>
     </w:p>
     <w:p>
       <w:pPr>
@@ -1016,7 +1159,7 @@
           <wp:inline distT="0" distB="0" distL="0" distR="0">
             <wp:extent cx="5731510" cy="3235960"/>
             <wp:effectExtent l="0" t="0" r="2540" b="2540"/>
-            <wp:docPr id="1003627862" name="Slika 6"/>
+            <wp:docPr id="928040849" name="Slika 2"/>
             <wp:cNvGraphicFramePr>
               <a:graphicFrameLocks xmlns:a="http://schemas.openxmlformats.org/drawingml/2006/main" noChangeAspect="1"/>
             </wp:cNvGraphicFramePr>
@@ -1024,7 +1167,7 @@
               <a:graphicData uri="http://schemas.openxmlformats.org/drawingml/2006/picture">
                 <pic:pic xmlns:pic="http://schemas.openxmlformats.org/drawingml/2006/picture">
                   <pic:nvPicPr>
-                    <pic:cNvPr id="0" name="Picture 18"/>
+                    <pic:cNvPr id="0" name="Picture 3"/>
                     <pic:cNvPicPr>
                       <a:picLocks noChangeAspect="1" noChangeArrowheads="1"/>
                     </pic:cNvPicPr>
@@ -1275,11 +1418,13 @@
         <w:spacing w:line="360" w:lineRule="auto"/>
         <w:jc w:val="both"/>
       </w:pPr>
-      <w:bookmarkStart w:id="3" w:name="_Toc385496598"/>
+      <w:bookmarkStart w:id="5" w:name="_Toc385496598"/>
+      <w:bookmarkStart w:id="6" w:name="_Toc138010499"/>
       <w:r>
         <w:t>Logički model podataka</w:t>
       </w:r>
-      <w:bookmarkEnd w:id="3"/>
+      <w:bookmarkEnd w:id="5"/>
+      <w:bookmarkEnd w:id="6"/>
     </w:p>
     <w:p>
       <w:pPr>
@@ -1427,12 +1572,14 @@
         <w:spacing w:line="360" w:lineRule="auto"/>
         <w:jc w:val="both"/>
       </w:pPr>
-      <w:bookmarkStart w:id="4" w:name="_Toc385496599"/>
+      <w:bookmarkStart w:id="7" w:name="_Toc385496599"/>
+      <w:bookmarkStart w:id="8" w:name="_Toc138010500"/>
       <w:r>
         <w:lastRenderedPageBreak/>
         <w:t>Objektni model</w:t>
       </w:r>
-      <w:bookmarkEnd w:id="4"/>
+      <w:bookmarkEnd w:id="7"/>
+      <w:bookmarkEnd w:id="8"/>
     </w:p>
     <w:p>
       <w:pPr>
@@ -1440,11 +1587,13 @@
         <w:spacing w:line="360" w:lineRule="auto"/>
         <w:jc w:val="both"/>
       </w:pPr>
-      <w:bookmarkStart w:id="5" w:name="_Toc385496600"/>
+      <w:bookmarkStart w:id="9" w:name="_Toc385496600"/>
+      <w:bookmarkStart w:id="10" w:name="_Toc138010501"/>
       <w:r>
         <w:t>Dijagram aktivnosti</w:t>
       </w:r>
-      <w:bookmarkEnd w:id="5"/>
+      <w:bookmarkEnd w:id="9"/>
+      <w:bookmarkEnd w:id="10"/>
     </w:p>
     <w:p/>
     <w:p>
@@ -1457,9 +1606,9 @@
         </w:rPr>
         <w:drawing>
           <wp:inline distT="0" distB="0" distL="0" distR="0">
-            <wp:extent cx="5234940" cy="7062471"/>
-            <wp:effectExtent l="0" t="0" r="3810" b="5080"/>
-            <wp:docPr id="2096596980" name="Slika 2"/>
+            <wp:extent cx="5731510" cy="6569075"/>
+            <wp:effectExtent l="0" t="0" r="2540" b="3175"/>
+            <wp:docPr id="561931637" name="Slika 1"/>
             <wp:cNvGraphicFramePr>
               <a:graphicFrameLocks xmlns:a="http://schemas.openxmlformats.org/drawingml/2006/main" noChangeAspect="1"/>
             </wp:cNvGraphicFramePr>
@@ -1467,7 +1616,7 @@
               <a:graphicData uri="http://schemas.openxmlformats.org/drawingml/2006/picture">
                 <pic:pic xmlns:pic="http://schemas.openxmlformats.org/drawingml/2006/picture">
                   <pic:nvPicPr>
-                    <pic:cNvPr id="0" name="Picture 8"/>
+                    <pic:cNvPr id="0" name="Picture 1"/>
                     <pic:cNvPicPr>
                       <a:picLocks noChangeAspect="1" noChangeArrowheads="1"/>
                     </pic:cNvPicPr>
@@ -1488,7 +1637,7 @@
                   <pic:spPr bwMode="auto">
                     <a:xfrm>
                       <a:off x="0" y="0"/>
-                      <a:ext cx="5248928" cy="7081342"/>
+                      <a:ext cx="5731510" cy="6569075"/>
                     </a:xfrm>
                     <a:prstGeom prst="rect">
                       <a:avLst/>
@@ -1661,11 +1810,14 @@
         <w:ind w:left="0" w:firstLine="0"/>
         <w:jc w:val="both"/>
       </w:pPr>
-      <w:bookmarkStart w:id="6" w:name="_Toc385496601"/>
-      <w:r>
+      <w:bookmarkStart w:id="11" w:name="_Toc385496601"/>
+      <w:bookmarkStart w:id="12" w:name="_Toc138010502"/>
+      <w:r>
+        <w:lastRenderedPageBreak/>
         <w:t>Slučajevi korištenja</w:t>
       </w:r>
-      <w:bookmarkEnd w:id="6"/>
+      <w:bookmarkEnd w:id="11"/>
+      <w:bookmarkEnd w:id="12"/>
       <w:r>
         <w:t xml:space="preserve"> </w:t>
       </w:r>
@@ -2696,6 +2848,9 @@
           <w:p>
             <w:pPr>
               <w:spacing w:line="276" w:lineRule="auto"/>
+              <w:rPr>
+                <w:bCs/>
+              </w:rPr>
             </w:pPr>
             <w:r>
               <w:rPr>
@@ -2704,7 +2859,10 @@
               <w:t xml:space="preserve">Naziv slučaja korištenja: </w:t>
             </w:r>
             <w:r>
-              <w:t>Izdavanje lijeka</w:t>
+              <w:rPr>
+                <w:bCs/>
+              </w:rPr>
+              <w:t>Upis dijagnoze</w:t>
             </w:r>
           </w:p>
         </w:tc>
@@ -2753,7 +2911,7 @@
               <w:spacing w:line="276" w:lineRule="auto"/>
             </w:pPr>
             <w:r>
-              <w:t>Ljekarna, pacijent</w:t>
+              <w:t>Liječnik</w:t>
             </w:r>
           </w:p>
         </w:tc>
@@ -2788,7 +2946,7 @@
               <w:spacing w:line="276" w:lineRule="auto"/>
             </w:pPr>
             <w:r>
-              <w:t>Ljekarna šalje podatke pacijenta sustavu</w:t>
+              <w:t>Liječnik šalje zahtjev za formom upisa dijagnoze sustavu</w:t>
             </w:r>
           </w:p>
           <w:p>
@@ -2801,7 +2959,7 @@
               <w:spacing w:line="276" w:lineRule="auto"/>
             </w:pPr>
             <w:r>
-              <w:t>Sustav vraća informacije o pacijentu</w:t>
+              <w:t>Sustav vraća formu liječniku</w:t>
             </w:r>
           </w:p>
           <w:p>
@@ -2814,7 +2972,7 @@
               <w:spacing w:line="276" w:lineRule="auto"/>
             </w:pPr>
             <w:r>
-              <w:t>Ljekarna pregledava recepte pacijenta</w:t>
+              <w:t>Liječnik popunjava polja za upis dijagnoze</w:t>
             </w:r>
           </w:p>
           <w:p>
@@ -2827,7 +2985,7 @@
               <w:spacing w:line="276" w:lineRule="auto"/>
             </w:pPr>
             <w:r>
-              <w:t>Ljekarna izdaje lijek</w:t>
+              <w:t>Liječnik šalje dijagnozu sustavu da ju spremi</w:t>
             </w:r>
           </w:p>
           <w:p>
@@ -2840,20 +2998,7 @@
               <w:spacing w:line="276" w:lineRule="auto"/>
             </w:pPr>
             <w:r>
-              <w:t>Ljekarna sustavu šalje zahtjev za potvrdu izdatog lijeka sustavu</w:t>
-            </w:r>
-          </w:p>
-          <w:p>
-            <w:pPr>
-              <w:pStyle w:val="Odlomakpopisa"/>
-              <w:numPr>
-                <w:ilvl w:val="0"/>
-                <w:numId w:val="18"/>
-              </w:numPr>
-              <w:spacing w:line="276" w:lineRule="auto"/>
-            </w:pPr>
-            <w:r>
-              <w:t>Sustav potvrđuje da je lijek izdat</w:t>
+              <w:t>Sustav sprema dijagnozu</w:t>
             </w:r>
           </w:p>
         </w:tc>
@@ -2870,7 +3015,561 @@
         <w:ind w:left="567"/>
         <w:jc w:val="both"/>
       </w:pPr>
-      <w:bookmarkStart w:id="7" w:name="_Toc385496602"/>
+      <w:bookmarkStart w:id="13" w:name="_Toc385496602"/>
+    </w:p>
+    <w:p/>
+    <w:p/>
+    <w:p/>
+    <w:p/>
+    <w:tbl>
+      <w:tblPr>
+        <w:tblStyle w:val="Reetkatablice"/>
+        <w:tblW w:w="0" w:type="auto"/>
+        <w:tblLook w:val="04A0" w:firstRow="1" w:lastRow="0" w:firstColumn="1" w:lastColumn="0" w:noHBand="0" w:noVBand="1"/>
+      </w:tblPr>
+      <w:tblGrid>
+        <w:gridCol w:w="7752"/>
+        <w:gridCol w:w="1264"/>
+      </w:tblGrid>
+      <w:tr>
+        <w:tc>
+          <w:tcPr>
+            <w:tcW w:w="8095" w:type="dxa"/>
+          </w:tcPr>
+          <w:p>
+            <w:pPr>
+              <w:spacing w:line="276" w:lineRule="auto"/>
+              <w:rPr>
+                <w:bCs/>
+              </w:rPr>
+            </w:pPr>
+            <w:r>
+              <w:rPr>
+                <w:b/>
+              </w:rPr>
+              <w:t xml:space="preserve">Naziv slučaja korištenja: </w:t>
+            </w:r>
+            <w:r>
+              <w:rPr>
+                <w:bCs/>
+              </w:rPr>
+              <w:t>Upis terapije</w:t>
+            </w:r>
+          </w:p>
+        </w:tc>
+        <w:tc>
+          <w:tcPr>
+            <w:tcW w:w="1301" w:type="dxa"/>
+          </w:tcPr>
+          <w:p>
+            <w:pPr>
+              <w:spacing w:line="360" w:lineRule="auto"/>
+            </w:pPr>
+            <w:r>
+              <w:rPr>
+                <w:b/>
+              </w:rPr>
+              <w:t xml:space="preserve">ID: </w:t>
+            </w:r>
+            <w:r>
+              <w:rPr>
+                <w:b/>
+              </w:rPr>
+              <w:t>7</w:t>
+            </w:r>
+          </w:p>
+        </w:tc>
+      </w:tr>
+      <w:tr>
+        <w:tc>
+          <w:tcPr>
+            <w:tcW w:w="9396" w:type="dxa"/>
+            <w:gridSpan w:val="2"/>
+          </w:tcPr>
+          <w:p>
+            <w:pPr>
+              <w:spacing w:line="276" w:lineRule="auto"/>
+              <w:rPr>
+                <w:b/>
+              </w:rPr>
+            </w:pPr>
+            <w:r>
+              <w:rPr>
+                <w:b/>
+              </w:rPr>
+              <w:lastRenderedPageBreak/>
+              <w:t>Sudionici:</w:t>
+            </w:r>
+          </w:p>
+          <w:p>
+            <w:pPr>
+              <w:spacing w:line="276" w:lineRule="auto"/>
+            </w:pPr>
+            <w:r>
+              <w:t>Liječnik</w:t>
+            </w:r>
+          </w:p>
+        </w:tc>
+      </w:tr>
+      <w:tr>
+        <w:tc>
+          <w:tcPr>
+            <w:tcW w:w="9396" w:type="dxa"/>
+            <w:gridSpan w:val="2"/>
+          </w:tcPr>
+          <w:p>
+            <w:pPr>
+              <w:spacing w:line="276" w:lineRule="auto"/>
+              <w:rPr>
+                <w:b/>
+              </w:rPr>
+            </w:pPr>
+            <w:r>
+              <w:rPr>
+                <w:b/>
+              </w:rPr>
+              <w:t>Koraci:</w:t>
+            </w:r>
+          </w:p>
+          <w:p>
+            <w:pPr>
+              <w:pStyle w:val="Odlomakpopisa"/>
+              <w:numPr>
+                <w:ilvl w:val="0"/>
+                <w:numId w:val="22"/>
+              </w:numPr>
+              <w:spacing w:line="276" w:lineRule="auto"/>
+            </w:pPr>
+            <w:r>
+              <w:t>Liječnik šalje zahtjev za formom upisa terapije sustavu</w:t>
+            </w:r>
+          </w:p>
+          <w:p>
+            <w:pPr>
+              <w:pStyle w:val="Odlomakpopisa"/>
+              <w:numPr>
+                <w:ilvl w:val="0"/>
+                <w:numId w:val="22"/>
+              </w:numPr>
+              <w:spacing w:line="276" w:lineRule="auto"/>
+            </w:pPr>
+            <w:r>
+              <w:t>Sustav vraća formu liječniku</w:t>
+            </w:r>
+          </w:p>
+          <w:p>
+            <w:pPr>
+              <w:pStyle w:val="Odlomakpopisa"/>
+              <w:numPr>
+                <w:ilvl w:val="0"/>
+                <w:numId w:val="22"/>
+              </w:numPr>
+              <w:spacing w:line="276" w:lineRule="auto"/>
+            </w:pPr>
+            <w:r>
+              <w:t>Liječnik popunjava polja za upis terapije</w:t>
+            </w:r>
+          </w:p>
+          <w:p>
+            <w:pPr>
+              <w:pStyle w:val="Odlomakpopisa"/>
+              <w:numPr>
+                <w:ilvl w:val="0"/>
+                <w:numId w:val="22"/>
+              </w:numPr>
+              <w:spacing w:line="276" w:lineRule="auto"/>
+            </w:pPr>
+            <w:r>
+              <w:t>Liječnik šalje terapiju sustavu da ju spremi</w:t>
+            </w:r>
+          </w:p>
+          <w:p>
+            <w:pPr>
+              <w:pStyle w:val="Odlomakpopisa"/>
+              <w:numPr>
+                <w:ilvl w:val="0"/>
+                <w:numId w:val="22"/>
+              </w:numPr>
+              <w:spacing w:line="276" w:lineRule="auto"/>
+            </w:pPr>
+            <w:r>
+              <w:t>Sustav sprema terapiju</w:t>
+            </w:r>
+          </w:p>
+        </w:tc>
+      </w:tr>
+    </w:tbl>
+    <w:p/>
+    <w:tbl>
+      <w:tblPr>
+        <w:tblStyle w:val="Reetkatablice"/>
+        <w:tblW w:w="0" w:type="auto"/>
+        <w:tblLook w:val="04A0" w:firstRow="1" w:lastRow="0" w:firstColumn="1" w:lastColumn="0" w:noHBand="0" w:noVBand="1"/>
+      </w:tblPr>
+      <w:tblGrid>
+        <w:gridCol w:w="7753"/>
+        <w:gridCol w:w="1263"/>
+      </w:tblGrid>
+      <w:tr>
+        <w:tc>
+          <w:tcPr>
+            <w:tcW w:w="7753" w:type="dxa"/>
+          </w:tcPr>
+          <w:p>
+            <w:pPr>
+              <w:spacing w:line="276" w:lineRule="auto"/>
+              <w:rPr>
+                <w:bCs/>
+              </w:rPr>
+            </w:pPr>
+            <w:r>
+              <w:rPr>
+                <w:b/>
+              </w:rPr>
+              <w:t xml:space="preserve">Naziv slučaja korištenja: </w:t>
+            </w:r>
+            <w:r>
+              <w:rPr>
+                <w:bCs/>
+              </w:rPr>
+              <w:t>Propisivanje recepta</w:t>
+            </w:r>
+          </w:p>
+        </w:tc>
+        <w:tc>
+          <w:tcPr>
+            <w:tcW w:w="1263" w:type="dxa"/>
+          </w:tcPr>
+          <w:p>
+            <w:pPr>
+              <w:spacing w:line="360" w:lineRule="auto"/>
+              <w:rPr>
+                <w:bCs/>
+              </w:rPr>
+            </w:pPr>
+            <w:r>
+              <w:rPr>
+                <w:b/>
+              </w:rPr>
+              <w:t xml:space="preserve">ID: </w:t>
+            </w:r>
+            <w:r>
+              <w:rPr>
+                <w:bCs/>
+              </w:rPr>
+              <w:t>8</w:t>
+            </w:r>
+          </w:p>
+        </w:tc>
+      </w:tr>
+      <w:tr>
+        <w:tc>
+          <w:tcPr>
+            <w:tcW w:w="9016" w:type="dxa"/>
+            <w:gridSpan w:val="2"/>
+          </w:tcPr>
+          <w:p>
+            <w:pPr>
+              <w:spacing w:line="276" w:lineRule="auto"/>
+              <w:rPr>
+                <w:b/>
+              </w:rPr>
+            </w:pPr>
+            <w:r>
+              <w:rPr>
+                <w:b/>
+              </w:rPr>
+              <w:t>Sudionici:</w:t>
+            </w:r>
+          </w:p>
+          <w:p>
+            <w:pPr>
+              <w:spacing w:line="276" w:lineRule="auto"/>
+            </w:pPr>
+            <w:r>
+              <w:t>Liječnik, ljekarna</w:t>
+            </w:r>
+          </w:p>
+        </w:tc>
+      </w:tr>
+      <w:tr>
+        <w:tc>
+          <w:tcPr>
+            <w:tcW w:w="9016" w:type="dxa"/>
+            <w:gridSpan w:val="2"/>
+          </w:tcPr>
+          <w:p>
+            <w:pPr>
+              <w:spacing w:line="276" w:lineRule="auto"/>
+              <w:rPr>
+                <w:b/>
+              </w:rPr>
+            </w:pPr>
+            <w:r>
+              <w:rPr>
+                <w:b/>
+              </w:rPr>
+              <w:t>Koraci:</w:t>
+            </w:r>
+          </w:p>
+          <w:p>
+            <w:pPr>
+              <w:pStyle w:val="Odlomakpopisa"/>
+              <w:numPr>
+                <w:ilvl w:val="0"/>
+                <w:numId w:val="23"/>
+              </w:numPr>
+              <w:spacing w:line="276" w:lineRule="auto"/>
+            </w:pPr>
+            <w:r>
+              <w:t>Liječnik propisuje recept</w:t>
+            </w:r>
+          </w:p>
+          <w:p>
+            <w:pPr>
+              <w:pStyle w:val="Odlomakpopisa"/>
+              <w:numPr>
+                <w:ilvl w:val="0"/>
+                <w:numId w:val="23"/>
+              </w:numPr>
+              <w:spacing w:line="276" w:lineRule="auto"/>
+            </w:pPr>
+            <w:r>
+              <w:t>Liječnik šalje recept u ljekarnu</w:t>
+            </w:r>
+          </w:p>
+          <w:p>
+            <w:pPr>
+              <w:pStyle w:val="Odlomakpopisa"/>
+              <w:numPr>
+                <w:ilvl w:val="0"/>
+                <w:numId w:val="23"/>
+              </w:numPr>
+              <w:spacing w:line="276" w:lineRule="auto"/>
+            </w:pPr>
+            <w:r>
+              <w:t>Ljekarna prima recept</w:t>
+            </w:r>
+          </w:p>
+          <w:p>
+            <w:pPr>
+              <w:pStyle w:val="Odlomakpopisa"/>
+              <w:numPr>
+                <w:ilvl w:val="0"/>
+                <w:numId w:val="23"/>
+              </w:numPr>
+              <w:spacing w:line="276" w:lineRule="auto"/>
+            </w:pPr>
+            <w:r>
+              <w:t>Ljekarna obrađuje recept</w:t>
+            </w:r>
+          </w:p>
+        </w:tc>
+      </w:tr>
+    </w:tbl>
+    <w:tbl>
+      <w:tblPr>
+        <w:tblStyle w:val="Reetkatablice"/>
+        <w:tblpPr w:leftFromText="180" w:rightFromText="180" w:vertAnchor="text" w:horzAnchor="margin" w:tblpY="219"/>
+        <w:tblW w:w="0" w:type="auto"/>
+        <w:tblLook w:val="04A0" w:firstRow="1" w:lastRow="0" w:firstColumn="1" w:lastColumn="0" w:noHBand="0" w:noVBand="1"/>
+      </w:tblPr>
+      <w:tblGrid>
+        <w:gridCol w:w="7752"/>
+        <w:gridCol w:w="1264"/>
+      </w:tblGrid>
+      <w:tr>
+        <w:tc>
+          <w:tcPr>
+            <w:tcW w:w="7752" w:type="dxa"/>
+          </w:tcPr>
+          <w:p>
+            <w:pPr>
+              <w:spacing w:line="276" w:lineRule="auto"/>
+            </w:pPr>
+            <w:r>
+              <w:rPr>
+                <w:b/>
+              </w:rPr>
+              <w:t xml:space="preserve">Naziv slučaja korištenja: </w:t>
+            </w:r>
+            <w:r>
+              <w:t>Izdavanje lijeka</w:t>
+            </w:r>
+          </w:p>
+        </w:tc>
+        <w:tc>
+          <w:tcPr>
+            <w:tcW w:w="1264" w:type="dxa"/>
+          </w:tcPr>
+          <w:p>
+            <w:pPr>
+              <w:spacing w:line="360" w:lineRule="auto"/>
+              <w:rPr>
+                <w:bCs/>
+              </w:rPr>
+            </w:pPr>
+            <w:r>
+              <w:rPr>
+                <w:b/>
+              </w:rPr>
+              <w:t xml:space="preserve">ID: </w:t>
+            </w:r>
+            <w:r>
+              <w:rPr>
+                <w:bCs/>
+              </w:rPr>
+              <w:t>9</w:t>
+            </w:r>
+          </w:p>
+        </w:tc>
+      </w:tr>
+      <w:tr>
+        <w:tc>
+          <w:tcPr>
+            <w:tcW w:w="9016" w:type="dxa"/>
+            <w:gridSpan w:val="2"/>
+          </w:tcPr>
+          <w:p>
+            <w:pPr>
+              <w:spacing w:line="276" w:lineRule="auto"/>
+              <w:rPr>
+                <w:b/>
+              </w:rPr>
+            </w:pPr>
+            <w:r>
+              <w:rPr>
+                <w:b/>
+              </w:rPr>
+              <w:t>Sudionici:</w:t>
+            </w:r>
+          </w:p>
+          <w:p>
+            <w:pPr>
+              <w:spacing w:line="276" w:lineRule="auto"/>
+            </w:pPr>
+            <w:r>
+              <w:t>Ljekarna, pacijent</w:t>
+            </w:r>
+          </w:p>
+        </w:tc>
+      </w:tr>
+      <w:tr>
+        <w:tc>
+          <w:tcPr>
+            <w:tcW w:w="9016" w:type="dxa"/>
+            <w:gridSpan w:val="2"/>
+          </w:tcPr>
+          <w:p>
+            <w:pPr>
+              <w:spacing w:line="276" w:lineRule="auto"/>
+              <w:rPr>
+                <w:b/>
+              </w:rPr>
+            </w:pPr>
+            <w:r>
+              <w:rPr>
+                <w:b/>
+              </w:rPr>
+              <w:t>Koraci:</w:t>
+            </w:r>
+          </w:p>
+          <w:p>
+            <w:pPr>
+              <w:pStyle w:val="Odlomakpopisa"/>
+              <w:numPr>
+                <w:ilvl w:val="0"/>
+                <w:numId w:val="21"/>
+              </w:numPr>
+              <w:spacing w:line="276" w:lineRule="auto"/>
+            </w:pPr>
+            <w:r>
+              <w:t>Ljekarna šalje podatke pacijenta sustavu</w:t>
+            </w:r>
+          </w:p>
+          <w:p>
+            <w:pPr>
+              <w:pStyle w:val="Odlomakpopisa"/>
+              <w:numPr>
+                <w:ilvl w:val="0"/>
+                <w:numId w:val="21"/>
+              </w:numPr>
+              <w:spacing w:line="276" w:lineRule="auto"/>
+            </w:pPr>
+            <w:r>
+              <w:t>Sustav vraća informacije o pacijentu</w:t>
+            </w:r>
+          </w:p>
+          <w:p>
+            <w:pPr>
+              <w:pStyle w:val="Odlomakpopisa"/>
+              <w:numPr>
+                <w:ilvl w:val="0"/>
+                <w:numId w:val="21"/>
+              </w:numPr>
+              <w:spacing w:line="276" w:lineRule="auto"/>
+            </w:pPr>
+            <w:r>
+              <w:t>Ljekarna pregledava recepte pacijenta</w:t>
+            </w:r>
+          </w:p>
+          <w:p>
+            <w:pPr>
+              <w:pStyle w:val="Odlomakpopisa"/>
+              <w:numPr>
+                <w:ilvl w:val="0"/>
+                <w:numId w:val="21"/>
+              </w:numPr>
+              <w:spacing w:line="276" w:lineRule="auto"/>
+            </w:pPr>
+            <w:r>
+              <w:t>Ljekarna izdaje lijek</w:t>
+            </w:r>
+          </w:p>
+          <w:p>
+            <w:pPr>
+              <w:pStyle w:val="Odlomakpopisa"/>
+              <w:numPr>
+                <w:ilvl w:val="0"/>
+                <w:numId w:val="21"/>
+              </w:numPr>
+              <w:spacing w:line="276" w:lineRule="auto"/>
+            </w:pPr>
+            <w:r>
+              <w:t xml:space="preserve">Ljekarna sustavu šalje zahtjev za potvrdu </w:t>
+            </w:r>
+            <w:proofErr w:type="spellStart"/>
+            <w:r>
+              <w:t>izdatog</w:t>
+            </w:r>
+            <w:proofErr w:type="spellEnd"/>
+            <w:r>
+              <w:t xml:space="preserve"> lijeka sustavu</w:t>
+            </w:r>
+          </w:p>
+          <w:p>
+            <w:pPr>
+              <w:pStyle w:val="Odlomakpopisa"/>
+              <w:numPr>
+                <w:ilvl w:val="0"/>
+                <w:numId w:val="21"/>
+              </w:numPr>
+              <w:spacing w:line="276" w:lineRule="auto"/>
+            </w:pPr>
+            <w:r>
+              <w:t>Sustav potvrđuje da je lijek izdat</w:t>
+            </w:r>
+          </w:p>
+        </w:tc>
+      </w:tr>
+    </w:tbl>
+    <w:p>
+      <w:pPr>
+        <w:spacing w:line="360" w:lineRule="auto"/>
+      </w:pPr>
+      <w:r>
+        <w:br w:type="page"/>
+      </w:r>
     </w:p>
     <w:p>
       <w:pPr>
@@ -2879,9 +3578,22 @@
           <w:b/>
         </w:rPr>
       </w:pPr>
-      <w:r>
-        <w:br w:type="page"/>
-      </w:r>
+    </w:p>
+    <w:p>
+      <w:pPr>
+        <w:spacing w:after="160" w:line="259" w:lineRule="auto"/>
+        <w:rPr>
+          <w:b/>
+        </w:rPr>
+      </w:pPr>
+    </w:p>
+    <w:p>
+      <w:pPr>
+        <w:spacing w:after="160" w:line="259" w:lineRule="auto"/>
+        <w:rPr>
+          <w:b/>
+        </w:rPr>
+      </w:pPr>
     </w:p>
     <w:p>
       <w:pPr>
@@ -2889,11 +3601,12 @@
         <w:spacing w:line="360" w:lineRule="auto"/>
         <w:jc w:val="both"/>
       </w:pPr>
-      <w:r>
-        <w:lastRenderedPageBreak/>
+      <w:bookmarkStart w:id="14" w:name="_Toc138010503"/>
+      <w:r>
         <w:t>Dijagram slučajeva korištenja</w:t>
       </w:r>
-      <w:bookmarkEnd w:id="7"/>
+      <w:bookmarkEnd w:id="13"/>
+      <w:bookmarkEnd w:id="14"/>
     </w:p>
     <w:p/>
     <w:p>
@@ -2906,9 +3619,9 @@
         </w:rPr>
         <w:drawing>
           <wp:inline distT="0" distB="0" distL="0" distR="0">
-            <wp:extent cx="5722620" cy="5278786"/>
-            <wp:effectExtent l="0" t="0" r="0" b="0"/>
-            <wp:docPr id="851505475" name="Slika 1"/>
+            <wp:extent cx="6187440" cy="5707557"/>
+            <wp:effectExtent l="0" t="0" r="3810" b="7620"/>
+            <wp:docPr id="952401838" name="Slika 1"/>
             <wp:cNvGraphicFramePr>
               <a:graphicFrameLocks xmlns:a="http://schemas.openxmlformats.org/drawingml/2006/main" noChangeAspect="1"/>
             </wp:cNvGraphicFramePr>
@@ -2916,7 +3629,7 @@
               <a:graphicData uri="http://schemas.openxmlformats.org/drawingml/2006/picture">
                 <pic:pic xmlns:pic="http://schemas.openxmlformats.org/drawingml/2006/picture">
                   <pic:nvPicPr>
-                    <pic:cNvPr id="0" name="Picture 2"/>
+                    <pic:cNvPr id="0" name="Picture 1"/>
                     <pic:cNvPicPr>
                       <a:picLocks noChangeAspect="1" noChangeArrowheads="1"/>
                     </pic:cNvPicPr>
@@ -2937,7 +3650,7 @@
                   <pic:spPr bwMode="auto">
                     <a:xfrm>
                       <a:off x="0" y="0"/>
-                      <a:ext cx="5731629" cy="5287096"/>
+                      <a:ext cx="6205074" cy="5723824"/>
                     </a:xfrm>
                     <a:prstGeom prst="rect">
                       <a:avLst/>
@@ -3082,6 +3795,854 @@
     <w:p>
       <w:pPr>
         <w:spacing w:after="160" w:line="259" w:lineRule="auto"/>
+      </w:pPr>
+      <w:r>
+        <w:br w:type="page"/>
+      </w:r>
+    </w:p>
+    <w:p>
+      <w:pPr>
+        <w:pStyle w:val="Naslov2"/>
+        <w:numPr>
+          <w:ilvl w:val="1"/>
+          <w:numId w:val="25"/>
+        </w:numPr>
+        <w:spacing w:line="360" w:lineRule="auto"/>
+        <w:jc w:val="both"/>
+      </w:pPr>
+      <w:bookmarkStart w:id="15" w:name="_Toc385496603"/>
+      <w:bookmarkStart w:id="16" w:name="_Toc138010504"/>
+      <w:r>
+        <w:lastRenderedPageBreak/>
+        <w:t>CRC kartica visoke razine i pripadni dijagram razreda</w:t>
+      </w:r>
+      <w:bookmarkEnd w:id="15"/>
+      <w:bookmarkEnd w:id="16"/>
+    </w:p>
+    <w:p>
+      <w:pPr>
+        <w:pStyle w:val="Odlomakpopisa"/>
+        <w:ind w:left="360"/>
+      </w:pPr>
+    </w:p>
+    <w:tbl>
+      <w:tblPr>
+        <w:tblStyle w:val="Reetkatablice"/>
+        <w:tblW w:w="9000" w:type="dxa"/>
+        <w:tblInd w:w="85" w:type="dxa"/>
+        <w:tblLook w:val="04A0" w:firstRow="1" w:lastRow="0" w:firstColumn="1" w:lastColumn="0" w:noHBand="0" w:noVBand="1"/>
+      </w:tblPr>
+      <w:tblGrid>
+        <w:gridCol w:w="2970"/>
+        <w:gridCol w:w="3330"/>
+        <w:gridCol w:w="2700"/>
+      </w:tblGrid>
+      <w:tr>
+        <w:tc>
+          <w:tcPr>
+            <w:tcW w:w="2970" w:type="dxa"/>
+            <w:tcBorders>
+              <w:top w:val="single" w:sz="4" w:space="0" w:color="auto"/>
+              <w:left w:val="single" w:sz="4" w:space="0" w:color="auto"/>
+              <w:bottom w:val="single" w:sz="4" w:space="0" w:color="auto"/>
+              <w:right w:val="single" w:sz="4" w:space="0" w:color="auto"/>
+            </w:tcBorders>
+            <w:hideMark/>
+          </w:tcPr>
+          <w:p>
+            <w:pPr>
+              <w:spacing w:line="276" w:lineRule="auto"/>
+              <w:rPr>
+                <w:b/>
+                <w:lang w:val="en-US"/>
+              </w:rPr>
+            </w:pPr>
+            <w:r>
+              <w:rPr>
+                <w:b/>
+              </w:rPr>
+              <w:t>Razred</w:t>
+            </w:r>
+          </w:p>
+        </w:tc>
+        <w:tc>
+          <w:tcPr>
+            <w:tcW w:w="3330" w:type="dxa"/>
+            <w:tcBorders>
+              <w:top w:val="single" w:sz="4" w:space="0" w:color="auto"/>
+              <w:left w:val="single" w:sz="4" w:space="0" w:color="auto"/>
+              <w:bottom w:val="single" w:sz="4" w:space="0" w:color="auto"/>
+              <w:right w:val="single" w:sz="4" w:space="0" w:color="auto"/>
+            </w:tcBorders>
+            <w:hideMark/>
+          </w:tcPr>
+          <w:p>
+            <w:pPr>
+              <w:spacing w:line="276" w:lineRule="auto"/>
+              <w:rPr>
+                <w:b/>
+                <w:lang w:val="en-US"/>
+              </w:rPr>
+            </w:pPr>
+            <w:r>
+              <w:rPr>
+                <w:b/>
+              </w:rPr>
+              <w:t>Odgovornost</w:t>
+            </w:r>
+          </w:p>
+        </w:tc>
+        <w:tc>
+          <w:tcPr>
+            <w:tcW w:w="2700" w:type="dxa"/>
+            <w:tcBorders>
+              <w:top w:val="single" w:sz="4" w:space="0" w:color="auto"/>
+              <w:left w:val="single" w:sz="4" w:space="0" w:color="auto"/>
+              <w:bottom w:val="single" w:sz="4" w:space="0" w:color="auto"/>
+              <w:right w:val="single" w:sz="4" w:space="0" w:color="auto"/>
+            </w:tcBorders>
+            <w:hideMark/>
+          </w:tcPr>
+          <w:p>
+            <w:pPr>
+              <w:spacing w:line="276" w:lineRule="auto"/>
+              <w:rPr>
+                <w:b/>
+                <w:lang w:val="en-US"/>
+              </w:rPr>
+            </w:pPr>
+            <w:r>
+              <w:rPr>
+                <w:b/>
+              </w:rPr>
+              <w:t>Suradnici</w:t>
+            </w:r>
+          </w:p>
+        </w:tc>
+      </w:tr>
+      <w:tr>
+        <w:tc>
+          <w:tcPr>
+            <w:tcW w:w="2970" w:type="dxa"/>
+            <w:tcBorders>
+              <w:top w:val="single" w:sz="4" w:space="0" w:color="auto"/>
+              <w:left w:val="single" w:sz="4" w:space="0" w:color="auto"/>
+              <w:bottom w:val="single" w:sz="4" w:space="0" w:color="auto"/>
+              <w:right w:val="single" w:sz="4" w:space="0" w:color="auto"/>
+            </w:tcBorders>
+            <w:hideMark/>
+          </w:tcPr>
+          <w:p>
+            <w:pPr>
+              <w:spacing w:line="276" w:lineRule="auto"/>
+              <w:rPr>
+                <w:lang w:val="en-US"/>
+              </w:rPr>
+            </w:pPr>
+            <w:r>
+              <w:t>Liječnik</w:t>
+            </w:r>
+          </w:p>
+        </w:tc>
+        <w:tc>
+          <w:tcPr>
+            <w:tcW w:w="3330" w:type="dxa"/>
+            <w:tcBorders>
+              <w:top w:val="single" w:sz="4" w:space="0" w:color="auto"/>
+              <w:left w:val="single" w:sz="4" w:space="0" w:color="auto"/>
+              <w:bottom w:val="single" w:sz="4" w:space="0" w:color="auto"/>
+              <w:right w:val="single" w:sz="4" w:space="0" w:color="auto"/>
+            </w:tcBorders>
+            <w:hideMark/>
+          </w:tcPr>
+          <w:p>
+            <w:pPr>
+              <w:spacing w:line="276" w:lineRule="auto"/>
+              <w:rPr>
+                <w:lang w:val="en-US"/>
+              </w:rPr>
+            </w:pPr>
+            <w:r>
+              <w:t xml:space="preserve">Sadrži podatke o </w:t>
+            </w:r>
+            <w:r>
+              <w:t>liječniku</w:t>
+            </w:r>
+          </w:p>
+        </w:tc>
+        <w:tc>
+          <w:tcPr>
+            <w:tcW w:w="2700" w:type="dxa"/>
+            <w:tcBorders>
+              <w:top w:val="single" w:sz="4" w:space="0" w:color="auto"/>
+              <w:left w:val="single" w:sz="4" w:space="0" w:color="auto"/>
+              <w:bottom w:val="single" w:sz="4" w:space="0" w:color="auto"/>
+              <w:right w:val="single" w:sz="4" w:space="0" w:color="auto"/>
+            </w:tcBorders>
+            <w:hideMark/>
+          </w:tcPr>
+          <w:p>
+            <w:pPr>
+              <w:spacing w:line="276" w:lineRule="auto"/>
+              <w:rPr>
+                <w:lang w:val="en-US"/>
+              </w:rPr>
+            </w:pPr>
+            <w:r>
+              <w:t>Rezervacija</w:t>
+            </w:r>
+            <w:r>
+              <w:t xml:space="preserve">, </w:t>
+            </w:r>
+            <w:r>
+              <w:t>pregled</w:t>
+            </w:r>
+          </w:p>
+        </w:tc>
+      </w:tr>
+      <w:tr>
+        <w:tc>
+          <w:tcPr>
+            <w:tcW w:w="2970" w:type="dxa"/>
+            <w:tcBorders>
+              <w:top w:val="single" w:sz="4" w:space="0" w:color="auto"/>
+              <w:left w:val="single" w:sz="4" w:space="0" w:color="auto"/>
+              <w:bottom w:val="single" w:sz="4" w:space="0" w:color="auto"/>
+              <w:right w:val="single" w:sz="4" w:space="0" w:color="auto"/>
+            </w:tcBorders>
+            <w:hideMark/>
+          </w:tcPr>
+          <w:p>
+            <w:pPr>
+              <w:spacing w:line="276" w:lineRule="auto"/>
+              <w:rPr>
+                <w:lang w:val="en-US"/>
+              </w:rPr>
+            </w:pPr>
+            <w:r>
+              <w:t>Rezervacija</w:t>
+            </w:r>
+          </w:p>
+        </w:tc>
+        <w:tc>
+          <w:tcPr>
+            <w:tcW w:w="3330" w:type="dxa"/>
+            <w:tcBorders>
+              <w:top w:val="single" w:sz="4" w:space="0" w:color="auto"/>
+              <w:left w:val="single" w:sz="4" w:space="0" w:color="auto"/>
+              <w:bottom w:val="single" w:sz="4" w:space="0" w:color="auto"/>
+              <w:right w:val="single" w:sz="4" w:space="0" w:color="auto"/>
+            </w:tcBorders>
+            <w:hideMark/>
+          </w:tcPr>
+          <w:p>
+            <w:pPr>
+              <w:spacing w:line="276" w:lineRule="auto"/>
+              <w:rPr>
+                <w:lang w:val="en-US"/>
+              </w:rPr>
+            </w:pPr>
+            <w:r>
+              <w:t xml:space="preserve">Sadrži </w:t>
+            </w:r>
+            <w:r>
+              <w:t xml:space="preserve"> sve </w:t>
+            </w:r>
+            <w:r>
+              <w:t xml:space="preserve">podatke </w:t>
+            </w:r>
+            <w:r>
+              <w:t>vezane za rezervaciju pregleda</w:t>
+            </w:r>
+          </w:p>
+        </w:tc>
+        <w:tc>
+          <w:tcPr>
+            <w:tcW w:w="2700" w:type="dxa"/>
+            <w:tcBorders>
+              <w:top w:val="single" w:sz="4" w:space="0" w:color="auto"/>
+              <w:left w:val="single" w:sz="4" w:space="0" w:color="auto"/>
+              <w:bottom w:val="single" w:sz="4" w:space="0" w:color="auto"/>
+              <w:right w:val="single" w:sz="4" w:space="0" w:color="auto"/>
+            </w:tcBorders>
+          </w:tcPr>
+          <w:p>
+            <w:pPr>
+              <w:spacing w:line="276" w:lineRule="auto"/>
+              <w:rPr>
+                <w:lang w:val="en-US"/>
+              </w:rPr>
+            </w:pPr>
+            <w:r>
+              <w:t>Liječnik, pacijent</w:t>
+            </w:r>
+          </w:p>
+        </w:tc>
+      </w:tr>
+      <w:tr>
+        <w:tc>
+          <w:tcPr>
+            <w:tcW w:w="2970" w:type="dxa"/>
+            <w:tcBorders>
+              <w:top w:val="single" w:sz="4" w:space="0" w:color="auto"/>
+              <w:left w:val="single" w:sz="4" w:space="0" w:color="auto"/>
+              <w:bottom w:val="single" w:sz="4" w:space="0" w:color="auto"/>
+              <w:right w:val="single" w:sz="4" w:space="0" w:color="auto"/>
+            </w:tcBorders>
+            <w:hideMark/>
+          </w:tcPr>
+          <w:p>
+            <w:pPr>
+              <w:spacing w:line="276" w:lineRule="auto"/>
+              <w:rPr>
+                <w:lang w:val="en-US"/>
+              </w:rPr>
+            </w:pPr>
+            <w:r>
+              <w:t>P</w:t>
+            </w:r>
+            <w:r>
+              <w:t>acijent</w:t>
+            </w:r>
+          </w:p>
+        </w:tc>
+        <w:tc>
+          <w:tcPr>
+            <w:tcW w:w="3330" w:type="dxa"/>
+            <w:tcBorders>
+              <w:top w:val="single" w:sz="4" w:space="0" w:color="auto"/>
+              <w:left w:val="single" w:sz="4" w:space="0" w:color="auto"/>
+              <w:bottom w:val="single" w:sz="4" w:space="0" w:color="auto"/>
+              <w:right w:val="single" w:sz="4" w:space="0" w:color="auto"/>
+            </w:tcBorders>
+            <w:hideMark/>
+          </w:tcPr>
+          <w:p>
+            <w:pPr>
+              <w:spacing w:line="276" w:lineRule="auto"/>
+              <w:rPr>
+                <w:lang w:val="en-US"/>
+              </w:rPr>
+            </w:pPr>
+            <w:r>
+              <w:t>Sadrži  osnovne podatke o pacijentu</w:t>
+            </w:r>
+          </w:p>
+        </w:tc>
+        <w:tc>
+          <w:tcPr>
+            <w:tcW w:w="2700" w:type="dxa"/>
+            <w:tcBorders>
+              <w:top w:val="single" w:sz="4" w:space="0" w:color="auto"/>
+              <w:left w:val="single" w:sz="4" w:space="0" w:color="auto"/>
+              <w:bottom w:val="single" w:sz="4" w:space="0" w:color="auto"/>
+              <w:right w:val="single" w:sz="4" w:space="0" w:color="auto"/>
+            </w:tcBorders>
+            <w:hideMark/>
+          </w:tcPr>
+          <w:p>
+            <w:pPr>
+              <w:spacing w:line="276" w:lineRule="auto"/>
+              <w:rPr>
+                <w:lang w:val="en-US"/>
+              </w:rPr>
+            </w:pPr>
+            <w:r>
+              <w:t xml:space="preserve">Rezervacija, </w:t>
+            </w:r>
+            <w:r>
+              <w:t>digitalni karton</w:t>
+            </w:r>
+          </w:p>
+        </w:tc>
+      </w:tr>
+      <w:tr>
+        <w:tc>
+          <w:tcPr>
+            <w:tcW w:w="2970" w:type="dxa"/>
+            <w:tcBorders>
+              <w:top w:val="single" w:sz="4" w:space="0" w:color="auto"/>
+              <w:left w:val="single" w:sz="4" w:space="0" w:color="auto"/>
+              <w:bottom w:val="single" w:sz="4" w:space="0" w:color="auto"/>
+              <w:right w:val="single" w:sz="4" w:space="0" w:color="auto"/>
+            </w:tcBorders>
+            <w:hideMark/>
+          </w:tcPr>
+          <w:p>
+            <w:pPr>
+              <w:spacing w:line="276" w:lineRule="auto"/>
+              <w:rPr>
+                <w:lang w:val="en-US"/>
+              </w:rPr>
+            </w:pPr>
+            <w:r>
+              <w:t>Digitalni karton</w:t>
+            </w:r>
+          </w:p>
+        </w:tc>
+        <w:tc>
+          <w:tcPr>
+            <w:tcW w:w="3330" w:type="dxa"/>
+            <w:tcBorders>
+              <w:top w:val="single" w:sz="4" w:space="0" w:color="auto"/>
+              <w:left w:val="single" w:sz="4" w:space="0" w:color="auto"/>
+              <w:bottom w:val="single" w:sz="4" w:space="0" w:color="auto"/>
+              <w:right w:val="single" w:sz="4" w:space="0" w:color="auto"/>
+            </w:tcBorders>
+            <w:hideMark/>
+          </w:tcPr>
+          <w:p>
+            <w:pPr>
+              <w:spacing w:line="276" w:lineRule="auto"/>
+              <w:rPr>
+                <w:lang w:val="en-US"/>
+              </w:rPr>
+            </w:pPr>
+            <w:r>
+              <w:t xml:space="preserve">Sadrži </w:t>
+            </w:r>
+            <w:r>
+              <w:t xml:space="preserve">sve medicinski vezane </w:t>
+            </w:r>
+            <w:r>
+              <w:t xml:space="preserve">podatke </w:t>
+            </w:r>
+            <w:r>
+              <w:t>pacijenta</w:t>
+            </w:r>
+          </w:p>
+        </w:tc>
+        <w:tc>
+          <w:tcPr>
+            <w:tcW w:w="2700" w:type="dxa"/>
+            <w:tcBorders>
+              <w:top w:val="single" w:sz="4" w:space="0" w:color="auto"/>
+              <w:left w:val="single" w:sz="4" w:space="0" w:color="auto"/>
+              <w:bottom w:val="single" w:sz="4" w:space="0" w:color="auto"/>
+              <w:right w:val="single" w:sz="4" w:space="0" w:color="auto"/>
+            </w:tcBorders>
+          </w:tcPr>
+          <w:p>
+            <w:pPr>
+              <w:spacing w:line="276" w:lineRule="auto"/>
+              <w:rPr>
+                <w:lang w:val="en-US"/>
+              </w:rPr>
+            </w:pPr>
+            <w:r>
+              <w:t>Pacijent, pregled</w:t>
+            </w:r>
+          </w:p>
+        </w:tc>
+      </w:tr>
+      <w:tr>
+        <w:tc>
+          <w:tcPr>
+            <w:tcW w:w="2970" w:type="dxa"/>
+            <w:tcBorders>
+              <w:top w:val="single" w:sz="4" w:space="0" w:color="auto"/>
+              <w:left w:val="single" w:sz="4" w:space="0" w:color="auto"/>
+              <w:bottom w:val="single" w:sz="4" w:space="0" w:color="auto"/>
+              <w:right w:val="single" w:sz="4" w:space="0" w:color="auto"/>
+            </w:tcBorders>
+            <w:hideMark/>
+          </w:tcPr>
+          <w:p>
+            <w:pPr>
+              <w:spacing w:line="276" w:lineRule="auto"/>
+              <w:rPr>
+                <w:lang w:val="en-US"/>
+              </w:rPr>
+            </w:pPr>
+            <w:r>
+              <w:t>Pregled</w:t>
+            </w:r>
+          </w:p>
+        </w:tc>
+        <w:tc>
+          <w:tcPr>
+            <w:tcW w:w="3330" w:type="dxa"/>
+            <w:tcBorders>
+              <w:top w:val="single" w:sz="4" w:space="0" w:color="auto"/>
+              <w:left w:val="single" w:sz="4" w:space="0" w:color="auto"/>
+              <w:bottom w:val="single" w:sz="4" w:space="0" w:color="auto"/>
+              <w:right w:val="single" w:sz="4" w:space="0" w:color="auto"/>
+            </w:tcBorders>
+            <w:hideMark/>
+          </w:tcPr>
+          <w:p>
+            <w:pPr>
+              <w:spacing w:line="276" w:lineRule="auto"/>
+              <w:rPr>
+                <w:lang w:val="en-US"/>
+              </w:rPr>
+            </w:pPr>
+            <w:r>
+              <w:t xml:space="preserve">Sadrži podatke o </w:t>
+            </w:r>
+            <w:r>
+              <w:t>pregledu koji se obavlja</w:t>
+            </w:r>
+          </w:p>
+        </w:tc>
+        <w:tc>
+          <w:tcPr>
+            <w:tcW w:w="2700" w:type="dxa"/>
+            <w:tcBorders>
+              <w:top w:val="single" w:sz="4" w:space="0" w:color="auto"/>
+              <w:left w:val="single" w:sz="4" w:space="0" w:color="auto"/>
+              <w:bottom w:val="single" w:sz="4" w:space="0" w:color="auto"/>
+              <w:right w:val="single" w:sz="4" w:space="0" w:color="auto"/>
+            </w:tcBorders>
+            <w:hideMark/>
+          </w:tcPr>
+          <w:p>
+            <w:pPr>
+              <w:spacing w:line="276" w:lineRule="auto"/>
+              <w:rPr>
+                <w:lang w:val="en-US"/>
+              </w:rPr>
+            </w:pPr>
+            <w:r>
+              <w:t>Liječnik, pacijent, dijagnoza, terapija</w:t>
+            </w:r>
+          </w:p>
+        </w:tc>
+      </w:tr>
+      <w:tr>
+        <w:tc>
+          <w:tcPr>
+            <w:tcW w:w="2970" w:type="dxa"/>
+            <w:tcBorders>
+              <w:top w:val="single" w:sz="4" w:space="0" w:color="auto"/>
+              <w:left w:val="single" w:sz="4" w:space="0" w:color="auto"/>
+              <w:bottom w:val="single" w:sz="4" w:space="0" w:color="auto"/>
+              <w:right w:val="single" w:sz="4" w:space="0" w:color="auto"/>
+            </w:tcBorders>
+            <w:hideMark/>
+          </w:tcPr>
+          <w:p>
+            <w:pPr>
+              <w:spacing w:line="276" w:lineRule="auto"/>
+              <w:rPr>
+                <w:lang w:val="en-US"/>
+              </w:rPr>
+            </w:pPr>
+            <w:r>
+              <w:t>Dijagnoza</w:t>
+            </w:r>
+          </w:p>
+        </w:tc>
+        <w:tc>
+          <w:tcPr>
+            <w:tcW w:w="3330" w:type="dxa"/>
+            <w:tcBorders>
+              <w:top w:val="single" w:sz="4" w:space="0" w:color="auto"/>
+              <w:left w:val="single" w:sz="4" w:space="0" w:color="auto"/>
+              <w:bottom w:val="single" w:sz="4" w:space="0" w:color="auto"/>
+              <w:right w:val="single" w:sz="4" w:space="0" w:color="auto"/>
+            </w:tcBorders>
+            <w:hideMark/>
+          </w:tcPr>
+          <w:p>
+            <w:pPr>
+              <w:spacing w:line="276" w:lineRule="auto"/>
+              <w:rPr>
+                <w:lang w:val="en-US"/>
+              </w:rPr>
+            </w:pPr>
+            <w:r>
+              <w:t xml:space="preserve">Sadrži podatke o </w:t>
+            </w:r>
+            <w:r>
+              <w:t>dijagnozi</w:t>
+            </w:r>
+          </w:p>
+        </w:tc>
+        <w:tc>
+          <w:tcPr>
+            <w:tcW w:w="2700" w:type="dxa"/>
+            <w:tcBorders>
+              <w:top w:val="single" w:sz="4" w:space="0" w:color="auto"/>
+              <w:left w:val="single" w:sz="4" w:space="0" w:color="auto"/>
+              <w:bottom w:val="single" w:sz="4" w:space="0" w:color="auto"/>
+              <w:right w:val="single" w:sz="4" w:space="0" w:color="auto"/>
+            </w:tcBorders>
+            <w:hideMark/>
+          </w:tcPr>
+          <w:p>
+            <w:pPr>
+              <w:spacing w:line="276" w:lineRule="auto"/>
+              <w:rPr>
+                <w:lang w:val="en-US"/>
+              </w:rPr>
+            </w:pPr>
+            <w:r>
+              <w:t>Pregled</w:t>
+            </w:r>
+          </w:p>
+        </w:tc>
+      </w:tr>
+      <w:tr>
+        <w:tc>
+          <w:tcPr>
+            <w:tcW w:w="2970" w:type="dxa"/>
+            <w:tcBorders>
+              <w:top w:val="single" w:sz="4" w:space="0" w:color="auto"/>
+              <w:left w:val="single" w:sz="4" w:space="0" w:color="auto"/>
+              <w:bottom w:val="single" w:sz="4" w:space="0" w:color="auto"/>
+              <w:right w:val="single" w:sz="4" w:space="0" w:color="auto"/>
+            </w:tcBorders>
+            <w:hideMark/>
+          </w:tcPr>
+          <w:p>
+            <w:pPr>
+              <w:spacing w:line="276" w:lineRule="auto"/>
+              <w:rPr>
+                <w:lang w:val="en-US"/>
+              </w:rPr>
+            </w:pPr>
+            <w:r>
+              <w:t>Terapija</w:t>
+            </w:r>
+          </w:p>
+        </w:tc>
+        <w:tc>
+          <w:tcPr>
+            <w:tcW w:w="3330" w:type="dxa"/>
+            <w:tcBorders>
+              <w:top w:val="single" w:sz="4" w:space="0" w:color="auto"/>
+              <w:left w:val="single" w:sz="4" w:space="0" w:color="auto"/>
+              <w:bottom w:val="single" w:sz="4" w:space="0" w:color="auto"/>
+              <w:right w:val="single" w:sz="4" w:space="0" w:color="auto"/>
+            </w:tcBorders>
+            <w:hideMark/>
+          </w:tcPr>
+          <w:p>
+            <w:pPr>
+              <w:spacing w:line="276" w:lineRule="auto"/>
+              <w:rPr>
+                <w:lang w:val="en-US"/>
+              </w:rPr>
+            </w:pPr>
+            <w:r>
+              <w:t>Sadrži podatke o</w:t>
+            </w:r>
+            <w:r>
+              <w:t xml:space="preserve"> propisanoj</w:t>
+            </w:r>
+            <w:r>
+              <w:t xml:space="preserve"> </w:t>
+            </w:r>
+            <w:r>
+              <w:t>terapiji</w:t>
+            </w:r>
+          </w:p>
+        </w:tc>
+        <w:tc>
+          <w:tcPr>
+            <w:tcW w:w="2700" w:type="dxa"/>
+            <w:tcBorders>
+              <w:top w:val="single" w:sz="4" w:space="0" w:color="auto"/>
+              <w:left w:val="single" w:sz="4" w:space="0" w:color="auto"/>
+              <w:bottom w:val="single" w:sz="4" w:space="0" w:color="auto"/>
+              <w:right w:val="single" w:sz="4" w:space="0" w:color="auto"/>
+            </w:tcBorders>
+            <w:hideMark/>
+          </w:tcPr>
+          <w:p>
+            <w:pPr>
+              <w:spacing w:line="276" w:lineRule="auto"/>
+              <w:rPr>
+                <w:lang w:val="en-US"/>
+              </w:rPr>
+            </w:pPr>
+            <w:r>
+              <w:t>Pregled, recept</w:t>
+            </w:r>
+          </w:p>
+        </w:tc>
+      </w:tr>
+      <w:tr>
+        <w:tc>
+          <w:tcPr>
+            <w:tcW w:w="2970" w:type="dxa"/>
+            <w:tcBorders>
+              <w:top w:val="single" w:sz="4" w:space="0" w:color="auto"/>
+              <w:left w:val="single" w:sz="4" w:space="0" w:color="auto"/>
+              <w:bottom w:val="single" w:sz="4" w:space="0" w:color="auto"/>
+              <w:right w:val="single" w:sz="4" w:space="0" w:color="auto"/>
+            </w:tcBorders>
+            <w:hideMark/>
+          </w:tcPr>
+          <w:p>
+            <w:pPr>
+              <w:spacing w:line="276" w:lineRule="auto"/>
+              <w:rPr>
+                <w:lang w:val="en-US"/>
+              </w:rPr>
+            </w:pPr>
+            <w:r>
+              <w:t>Recept</w:t>
+            </w:r>
+          </w:p>
+        </w:tc>
+        <w:tc>
+          <w:tcPr>
+            <w:tcW w:w="3330" w:type="dxa"/>
+            <w:tcBorders>
+              <w:top w:val="single" w:sz="4" w:space="0" w:color="auto"/>
+              <w:left w:val="single" w:sz="4" w:space="0" w:color="auto"/>
+              <w:bottom w:val="single" w:sz="4" w:space="0" w:color="auto"/>
+              <w:right w:val="single" w:sz="4" w:space="0" w:color="auto"/>
+            </w:tcBorders>
+            <w:hideMark/>
+          </w:tcPr>
+          <w:p>
+            <w:pPr>
+              <w:spacing w:line="276" w:lineRule="auto"/>
+              <w:rPr>
+                <w:lang w:val="en-US"/>
+              </w:rPr>
+            </w:pPr>
+            <w:r>
+              <w:t xml:space="preserve">Sadrži podatke o </w:t>
+            </w:r>
+            <w:r>
+              <w:t>receptu</w:t>
+            </w:r>
+          </w:p>
+        </w:tc>
+        <w:tc>
+          <w:tcPr>
+            <w:tcW w:w="2700" w:type="dxa"/>
+            <w:tcBorders>
+              <w:top w:val="single" w:sz="4" w:space="0" w:color="auto"/>
+              <w:left w:val="single" w:sz="4" w:space="0" w:color="auto"/>
+              <w:bottom w:val="single" w:sz="4" w:space="0" w:color="auto"/>
+              <w:right w:val="single" w:sz="4" w:space="0" w:color="auto"/>
+            </w:tcBorders>
+          </w:tcPr>
+          <w:p>
+            <w:pPr>
+              <w:spacing w:line="276" w:lineRule="auto"/>
+              <w:rPr>
+                <w:lang w:val="en-US"/>
+              </w:rPr>
+            </w:pPr>
+            <w:r>
+              <w:t>Terapija</w:t>
+            </w:r>
+          </w:p>
+        </w:tc>
+      </w:tr>
+    </w:tbl>
+    <w:p>
+      <w:pPr>
+        <w:pStyle w:val="Naslov1"/>
+        <w:numPr>
+          <w:ilvl w:val="0"/>
+          <w:numId w:val="0"/>
+        </w:numPr>
+        <w:ind w:left="360"/>
+      </w:pPr>
+    </w:p>
+    <w:p>
+      <w:pPr>
+        <w:spacing w:after="160" w:line="259" w:lineRule="auto"/>
+        <w:rPr>
+          <w:b/>
+          <w:kern w:val="28"/>
+          <w:sz w:val="28"/>
+        </w:rPr>
+      </w:pPr>
+      <w:r>
+        <w:br w:type="page"/>
+      </w:r>
+    </w:p>
+    <w:p>
+      <w:pPr>
+        <w:pStyle w:val="Naslov1"/>
+      </w:pPr>
+      <w:bookmarkStart w:id="17" w:name="_Toc138010505"/>
+      <w:r>
+        <w:lastRenderedPageBreak/>
+        <w:t>Dijagram razreda</w:t>
+      </w:r>
+      <w:bookmarkEnd w:id="17"/>
+    </w:p>
+    <w:p/>
+    <w:p>
+      <w:r>
+        <w:rPr>
+          <w:noProof/>
+        </w:rPr>
+        <w:drawing>
+          <wp:inline distT="0" distB="0" distL="0" distR="0">
+            <wp:extent cx="5731510" cy="4344035"/>
+            <wp:effectExtent l="0" t="0" r="2540" b="0"/>
+            <wp:docPr id="153938407" name="Slika 1"/>
+            <wp:cNvGraphicFramePr>
+              <a:graphicFrameLocks xmlns:a="http://schemas.openxmlformats.org/drawingml/2006/main" noChangeAspect="1"/>
+            </wp:cNvGraphicFramePr>
+            <a:graphic xmlns:a="http://schemas.openxmlformats.org/drawingml/2006/main">
+              <a:graphicData uri="http://schemas.openxmlformats.org/drawingml/2006/picture">
+                <pic:pic xmlns:pic="http://schemas.openxmlformats.org/drawingml/2006/picture">
+                  <pic:nvPicPr>
+                    <pic:cNvPr id="0" name="Picture 1"/>
+                    <pic:cNvPicPr>
+                      <a:picLocks noChangeAspect="1" noChangeArrowheads="1"/>
+                    </pic:cNvPicPr>
+                  </pic:nvPicPr>
+                  <pic:blipFill>
+                    <a:blip r:embed="rId17">
+                      <a:extLst>
+                        <a:ext uri="{28A0092B-C50C-407E-A947-70E740481C1C}">
+                          <a14:useLocalDpi xmlns:a14="http://schemas.microsoft.com/office/drawing/2010/main" val="0"/>
+                        </a:ext>
+                      </a:extLst>
+                    </a:blip>
+                    <a:srcRect/>
+                    <a:stretch>
+                      <a:fillRect/>
+                    </a:stretch>
+                  </pic:blipFill>
+                  <pic:spPr bwMode="auto">
+                    <a:xfrm>
+                      <a:off x="0" y="0"/>
+                      <a:ext cx="5731510" cy="4344035"/>
+                    </a:xfrm>
+                    <a:prstGeom prst="rect">
+                      <a:avLst/>
+                    </a:prstGeom>
+                    <a:noFill/>
+                    <a:ln>
+                      <a:noFill/>
+                    </a:ln>
+                  </pic:spPr>
+                </pic:pic>
+              </a:graphicData>
+            </a:graphic>
+          </wp:inline>
+        </w:drawing>
+      </w:r>
+    </w:p>
+    <w:p>
+      <w:pPr>
+        <w:jc w:val="center"/>
+      </w:pPr>
+    </w:p>
+    <w:p>
+      <w:pPr>
+        <w:jc w:val="center"/>
+      </w:pPr>
+      <w:r>
+        <w:t>Slika 5. Dijagram klasa [5]</w:t>
+      </w:r>
+    </w:p>
+    <w:p>
+      <w:pPr>
+        <w:spacing w:after="160" w:line="259" w:lineRule="auto"/>
         <w:rPr>
           <w:b/>
         </w:rPr>
@@ -3096,12 +4657,14 @@
         <w:spacing w:line="360" w:lineRule="auto"/>
         <w:jc w:val="both"/>
       </w:pPr>
-      <w:bookmarkStart w:id="8" w:name="_Toc385496604"/>
+      <w:bookmarkStart w:id="18" w:name="_Toc385496604"/>
+      <w:bookmarkStart w:id="19" w:name="_Toc138010506"/>
       <w:r>
         <w:lastRenderedPageBreak/>
         <w:t>Prilozi</w:t>
       </w:r>
-      <w:bookmarkEnd w:id="8"/>
+      <w:bookmarkEnd w:id="18"/>
+      <w:bookmarkEnd w:id="19"/>
     </w:p>
     <w:p>
       <w:pPr>
@@ -3113,7 +4676,7 @@
         <w:spacing w:line="360" w:lineRule="auto"/>
         <w:jc w:val="both"/>
       </w:pPr>
-      <w:bookmarkStart w:id="9" w:name="_Ref385492306"/>
+      <w:bookmarkStart w:id="20" w:name="_Ref385492306"/>
       <w:bookmarkEnd w:id="0"/>
       <w:r>
         <w:t>Izvorne datoteke</w:t>
@@ -3124,7 +4687,7 @@
       <w:r>
         <w:t>KonceptualniModel</w:t>
       </w:r>
-      <w:bookmarkEnd w:id="9"/>
+      <w:bookmarkEnd w:id="20"/>
       <w:r>
         <w:t>draw.io</w:t>
       </w:r>
@@ -3139,7 +4702,7 @@
         <w:spacing w:line="360" w:lineRule="auto"/>
         <w:jc w:val="both"/>
       </w:pPr>
-      <w:bookmarkStart w:id="10" w:name="_Ref385495680"/>
+      <w:bookmarkStart w:id="21" w:name="_Ref385495680"/>
       <w:r>
         <w:t>Izvorne datoteke</w:t>
       </w:r>
@@ -3149,7 +4712,7 @@
       <w:r>
         <w:t>LogickiModel.png</w:t>
       </w:r>
-      <w:bookmarkEnd w:id="10"/>
+      <w:bookmarkEnd w:id="21"/>
     </w:p>
     <w:p>
       <w:pPr>
@@ -3161,11 +4724,11 @@
         <w:spacing w:line="360" w:lineRule="auto"/>
         <w:jc w:val="both"/>
       </w:pPr>
-      <w:bookmarkStart w:id="11" w:name="_Ref385496544"/>
+      <w:bookmarkStart w:id="22" w:name="_Ref385496544"/>
       <w:r>
         <w:t>Izvorne datoteke/</w:t>
       </w:r>
-      <w:bookmarkEnd w:id="11"/>
+      <w:bookmarkEnd w:id="22"/>
       <w:r>
         <w:t>ActivityDiagramdraw.io</w:t>
       </w:r>
@@ -3187,9 +4750,23 @@
         <w:t>UserCasedraw.io</w:t>
       </w:r>
     </w:p>
+    <w:p>
+      <w:pPr>
+        <w:pStyle w:val="Odlomakpopisa"/>
+        <w:numPr>
+          <w:ilvl w:val="0"/>
+          <w:numId w:val="11"/>
+        </w:numPr>
+        <w:spacing w:line="360" w:lineRule="auto"/>
+        <w:jc w:val="both"/>
+      </w:pPr>
+      <w:r>
+        <w:t>Izvorne datoteke/DiagramKlasadraw.io</w:t>
+      </w:r>
+    </w:p>
     <w:sectPr>
-      <w:footerReference w:type="even" r:id="rId17"/>
-      <w:footerReference w:type="default" r:id="rId18"/>
+      <w:footerReference w:type="even" r:id="rId18"/>
+      <w:footerReference w:type="default" r:id="rId19"/>
       <w:type w:val="continuous"/>
       <w:pgSz w:w="11906" w:h="16838" w:code="9"/>
       <w:pgMar w:top="1260" w:right="1440" w:bottom="990" w:left="1440" w:header="720" w:footer="720" w:gutter="0"/>
@@ -3886,6 +5463,92 @@
     </w:lvl>
   </w:abstractNum>
   <w:abstractNum w:abstractNumId="1" w15:restartNumberingAfterBreak="0">
+    <w:nsid w:val="03410360"/>
+    <w:multiLevelType w:val="hybridMultilevel"/>
+    <w:tmpl w:val="98AA257E"/>
+    <w:lvl w:ilvl="0" w:tplc="FFFFFFFF">
+      <w:start w:val="1"/>
+      <w:numFmt w:val="decimal"/>
+      <w:lvlText w:val="%1."/>
+      <w:lvlJc w:val="left"/>
+      <w:pPr>
+        <w:ind w:left="720" w:hanging="360"/>
+      </w:pPr>
+    </w:lvl>
+    <w:lvl w:ilvl="1" w:tplc="FFFFFFFF">
+      <w:start w:val="1"/>
+      <w:numFmt w:val="lowerLetter"/>
+      <w:lvlText w:val="%2."/>
+      <w:lvlJc w:val="left"/>
+      <w:pPr>
+        <w:ind w:left="1440" w:hanging="360"/>
+      </w:pPr>
+    </w:lvl>
+    <w:lvl w:ilvl="2" w:tplc="FFFFFFFF" w:tentative="1">
+      <w:start w:val="1"/>
+      <w:numFmt w:val="lowerRoman"/>
+      <w:lvlText w:val="%3."/>
+      <w:lvlJc w:val="right"/>
+      <w:pPr>
+        <w:ind w:left="2160" w:hanging="180"/>
+      </w:pPr>
+    </w:lvl>
+    <w:lvl w:ilvl="3" w:tplc="FFFFFFFF" w:tentative="1">
+      <w:start w:val="1"/>
+      <w:numFmt w:val="decimal"/>
+      <w:lvlText w:val="%4."/>
+      <w:lvlJc w:val="left"/>
+      <w:pPr>
+        <w:ind w:left="2880" w:hanging="360"/>
+      </w:pPr>
+    </w:lvl>
+    <w:lvl w:ilvl="4" w:tplc="FFFFFFFF" w:tentative="1">
+      <w:start w:val="1"/>
+      <w:numFmt w:val="lowerLetter"/>
+      <w:lvlText w:val="%5."/>
+      <w:lvlJc w:val="left"/>
+      <w:pPr>
+        <w:ind w:left="3600" w:hanging="360"/>
+      </w:pPr>
+    </w:lvl>
+    <w:lvl w:ilvl="5" w:tplc="FFFFFFFF" w:tentative="1">
+      <w:start w:val="1"/>
+      <w:numFmt w:val="lowerRoman"/>
+      <w:lvlText w:val="%6."/>
+      <w:lvlJc w:val="right"/>
+      <w:pPr>
+        <w:ind w:left="4320" w:hanging="180"/>
+      </w:pPr>
+    </w:lvl>
+    <w:lvl w:ilvl="6" w:tplc="FFFFFFFF" w:tentative="1">
+      <w:start w:val="1"/>
+      <w:numFmt w:val="decimal"/>
+      <w:lvlText w:val="%7."/>
+      <w:lvlJc w:val="left"/>
+      <w:pPr>
+        <w:ind w:left="5040" w:hanging="360"/>
+      </w:pPr>
+    </w:lvl>
+    <w:lvl w:ilvl="7" w:tplc="FFFFFFFF" w:tentative="1">
+      <w:start w:val="1"/>
+      <w:numFmt w:val="lowerLetter"/>
+      <w:lvlText w:val="%8."/>
+      <w:lvlJc w:val="left"/>
+      <w:pPr>
+        <w:ind w:left="5760" w:hanging="360"/>
+      </w:pPr>
+    </w:lvl>
+    <w:lvl w:ilvl="8" w:tplc="FFFFFFFF" w:tentative="1">
+      <w:start w:val="1"/>
+      <w:numFmt w:val="lowerRoman"/>
+      <w:lvlText w:val="%9."/>
+      <w:lvlJc w:val="right"/>
+      <w:pPr>
+        <w:ind w:left="6480" w:hanging="180"/>
+      </w:pPr>
+    </w:lvl>
+  </w:abstractNum>
+  <w:abstractNum w:abstractNumId="2" w15:restartNumberingAfterBreak="0">
     <w:nsid w:val="03836316"/>
     <w:multiLevelType w:val="hybridMultilevel"/>
     <w:tmpl w:val="220EE174"/>
@@ -3998,7 +5661,7 @@
       </w:rPr>
     </w:lvl>
   </w:abstractNum>
-  <w:abstractNum w:abstractNumId="2" w15:restartNumberingAfterBreak="0">
+  <w:abstractNum w:abstractNumId="3" w15:restartNumberingAfterBreak="0">
     <w:nsid w:val="081C4DAB"/>
     <w:multiLevelType w:val="hybridMultilevel"/>
     <w:tmpl w:val="9FEE09E0"/>
@@ -4084,7 +5747,93 @@
       </w:pPr>
     </w:lvl>
   </w:abstractNum>
-  <w:abstractNum w:abstractNumId="3" w15:restartNumberingAfterBreak="0">
+  <w:abstractNum w:abstractNumId="4" w15:restartNumberingAfterBreak="0">
+    <w:nsid w:val="0A3C3F7A"/>
+    <w:multiLevelType w:val="hybridMultilevel"/>
+    <w:tmpl w:val="98AA257E"/>
+    <w:lvl w:ilvl="0" w:tplc="FFFFFFFF">
+      <w:start w:val="1"/>
+      <w:numFmt w:val="decimal"/>
+      <w:lvlText w:val="%1."/>
+      <w:lvlJc w:val="left"/>
+      <w:pPr>
+        <w:ind w:left="720" w:hanging="360"/>
+      </w:pPr>
+    </w:lvl>
+    <w:lvl w:ilvl="1" w:tplc="FFFFFFFF">
+      <w:start w:val="1"/>
+      <w:numFmt w:val="lowerLetter"/>
+      <w:lvlText w:val="%2."/>
+      <w:lvlJc w:val="left"/>
+      <w:pPr>
+        <w:ind w:left="1440" w:hanging="360"/>
+      </w:pPr>
+    </w:lvl>
+    <w:lvl w:ilvl="2" w:tplc="FFFFFFFF" w:tentative="1">
+      <w:start w:val="1"/>
+      <w:numFmt w:val="lowerRoman"/>
+      <w:lvlText w:val="%3."/>
+      <w:lvlJc w:val="right"/>
+      <w:pPr>
+        <w:ind w:left="2160" w:hanging="180"/>
+      </w:pPr>
+    </w:lvl>
+    <w:lvl w:ilvl="3" w:tplc="FFFFFFFF" w:tentative="1">
+      <w:start w:val="1"/>
+      <w:numFmt w:val="decimal"/>
+      <w:lvlText w:val="%4."/>
+      <w:lvlJc w:val="left"/>
+      <w:pPr>
+        <w:ind w:left="2880" w:hanging="360"/>
+      </w:pPr>
+    </w:lvl>
+    <w:lvl w:ilvl="4" w:tplc="FFFFFFFF" w:tentative="1">
+      <w:start w:val="1"/>
+      <w:numFmt w:val="lowerLetter"/>
+      <w:lvlText w:val="%5."/>
+      <w:lvlJc w:val="left"/>
+      <w:pPr>
+        <w:ind w:left="3600" w:hanging="360"/>
+      </w:pPr>
+    </w:lvl>
+    <w:lvl w:ilvl="5" w:tplc="FFFFFFFF" w:tentative="1">
+      <w:start w:val="1"/>
+      <w:numFmt w:val="lowerRoman"/>
+      <w:lvlText w:val="%6."/>
+      <w:lvlJc w:val="right"/>
+      <w:pPr>
+        <w:ind w:left="4320" w:hanging="180"/>
+      </w:pPr>
+    </w:lvl>
+    <w:lvl w:ilvl="6" w:tplc="FFFFFFFF" w:tentative="1">
+      <w:start w:val="1"/>
+      <w:numFmt w:val="decimal"/>
+      <w:lvlText w:val="%7."/>
+      <w:lvlJc w:val="left"/>
+      <w:pPr>
+        <w:ind w:left="5040" w:hanging="360"/>
+      </w:pPr>
+    </w:lvl>
+    <w:lvl w:ilvl="7" w:tplc="FFFFFFFF" w:tentative="1">
+      <w:start w:val="1"/>
+      <w:numFmt w:val="lowerLetter"/>
+      <w:lvlText w:val="%8."/>
+      <w:lvlJc w:val="left"/>
+      <w:pPr>
+        <w:ind w:left="5760" w:hanging="360"/>
+      </w:pPr>
+    </w:lvl>
+    <w:lvl w:ilvl="8" w:tplc="FFFFFFFF" w:tentative="1">
+      <w:start w:val="1"/>
+      <w:numFmt w:val="lowerRoman"/>
+      <w:lvlText w:val="%9."/>
+      <w:lvlJc w:val="right"/>
+      <w:pPr>
+        <w:ind w:left="6480" w:hanging="180"/>
+      </w:pPr>
+    </w:lvl>
+  </w:abstractNum>
+  <w:abstractNum w:abstractNumId="5" w15:restartNumberingAfterBreak="0">
     <w:nsid w:val="126F6E60"/>
     <w:multiLevelType w:val="hybridMultilevel"/>
     <w:tmpl w:val="69206946"/>
@@ -4173,7 +5922,7 @@
       </w:pPr>
     </w:lvl>
   </w:abstractNum>
-  <w:abstractNum w:abstractNumId="4" w15:restartNumberingAfterBreak="0">
+  <w:abstractNum w:abstractNumId="6" w15:restartNumberingAfterBreak="0">
     <w:nsid w:val="194C3BE4"/>
     <w:multiLevelType w:val="hybridMultilevel"/>
     <w:tmpl w:val="98AA257E"/>
@@ -4259,7 +6008,7 @@
       </w:pPr>
     </w:lvl>
   </w:abstractNum>
-  <w:abstractNum w:abstractNumId="5" w15:restartNumberingAfterBreak="0">
+  <w:abstractNum w:abstractNumId="7" w15:restartNumberingAfterBreak="0">
     <w:nsid w:val="24B57831"/>
     <w:multiLevelType w:val="hybridMultilevel"/>
     <w:tmpl w:val="88780BAC"/>
@@ -4372,7 +6121,7 @@
       </w:rPr>
     </w:lvl>
   </w:abstractNum>
-  <w:abstractNum w:abstractNumId="6" w15:restartNumberingAfterBreak="0">
+  <w:abstractNum w:abstractNumId="8" w15:restartNumberingAfterBreak="0">
     <w:nsid w:val="2DBD709B"/>
     <w:multiLevelType w:val="multilevel"/>
     <w:tmpl w:val="8630835A"/>
@@ -4482,7 +6231,7 @@
       </w:pPr>
     </w:lvl>
   </w:abstractNum>
-  <w:abstractNum w:abstractNumId="7" w15:restartNumberingAfterBreak="0">
+  <w:abstractNum w:abstractNumId="9" w15:restartNumberingAfterBreak="0">
     <w:nsid w:val="3A0878E2"/>
     <w:multiLevelType w:val="hybridMultilevel"/>
     <w:tmpl w:val="98AA257E"/>
@@ -4568,7 +6317,7 @@
       </w:pPr>
     </w:lvl>
   </w:abstractNum>
-  <w:abstractNum w:abstractNumId="8" w15:restartNumberingAfterBreak="0">
+  <w:abstractNum w:abstractNumId="10" w15:restartNumberingAfterBreak="0">
     <w:nsid w:val="41790706"/>
     <w:multiLevelType w:val="hybridMultilevel"/>
     <w:tmpl w:val="64EC1640"/>
@@ -4654,7 +6403,7 @@
       </w:pPr>
     </w:lvl>
   </w:abstractNum>
-  <w:abstractNum w:abstractNumId="9" w15:restartNumberingAfterBreak="0">
+  <w:abstractNum w:abstractNumId="11" w15:restartNumberingAfterBreak="0">
     <w:nsid w:val="41A75906"/>
     <w:multiLevelType w:val="hybridMultilevel"/>
     <w:tmpl w:val="285A5586"/>
@@ -4767,7 +6516,7 @@
       </w:rPr>
     </w:lvl>
   </w:abstractNum>
-  <w:abstractNum w:abstractNumId="10" w15:restartNumberingAfterBreak="0">
+  <w:abstractNum w:abstractNumId="12" w15:restartNumberingAfterBreak="0">
     <w:nsid w:val="4928490F"/>
     <w:multiLevelType w:val="hybridMultilevel"/>
     <w:tmpl w:val="10E22168"/>
@@ -4853,7 +6602,7 @@
       </w:pPr>
     </w:lvl>
   </w:abstractNum>
-  <w:abstractNum w:abstractNumId="11" w15:restartNumberingAfterBreak="0">
+  <w:abstractNum w:abstractNumId="13" w15:restartNumberingAfterBreak="0">
     <w:nsid w:val="50C96254"/>
     <w:multiLevelType w:val="hybridMultilevel"/>
     <w:tmpl w:val="64EC1640"/>
@@ -4939,7 +6688,120 @@
       </w:pPr>
     </w:lvl>
   </w:abstractNum>
-  <w:abstractNum w:abstractNumId="12" w15:restartNumberingAfterBreak="0">
+  <w:abstractNum w:abstractNumId="14" w15:restartNumberingAfterBreak="0">
+    <w:nsid w:val="50CF62D9"/>
+    <w:multiLevelType w:val="multilevel"/>
+    <w:tmpl w:val="D95658A4"/>
+    <w:lvl w:ilvl="0">
+      <w:start w:val="2"/>
+      <w:numFmt w:val="decimal"/>
+      <w:lvlText w:val="%1"/>
+      <w:lvlJc w:val="left"/>
+      <w:pPr>
+        <w:ind w:left="360" w:hanging="360"/>
+      </w:pPr>
+      <w:rPr>
+        <w:rFonts w:hint="default"/>
+      </w:rPr>
+    </w:lvl>
+    <w:lvl w:ilvl="1">
+      <w:start w:val="4"/>
+      <w:numFmt w:val="decimal"/>
+      <w:lvlText w:val="%1.%2"/>
+      <w:lvlJc w:val="left"/>
+      <w:pPr>
+        <w:ind w:left="360" w:hanging="360"/>
+      </w:pPr>
+      <w:rPr>
+        <w:rFonts w:hint="default"/>
+      </w:rPr>
+    </w:lvl>
+    <w:lvl w:ilvl="2">
+      <w:start w:val="1"/>
+      <w:numFmt w:val="decimal"/>
+      <w:lvlText w:val="%1.%2.%3"/>
+      <w:lvlJc w:val="left"/>
+      <w:pPr>
+        <w:ind w:left="720" w:hanging="720"/>
+      </w:pPr>
+      <w:rPr>
+        <w:rFonts w:hint="default"/>
+      </w:rPr>
+    </w:lvl>
+    <w:lvl w:ilvl="3">
+      <w:start w:val="1"/>
+      <w:numFmt w:val="decimal"/>
+      <w:lvlText w:val="%1.%2.%3.%4"/>
+      <w:lvlJc w:val="left"/>
+      <w:pPr>
+        <w:ind w:left="720" w:hanging="720"/>
+      </w:pPr>
+      <w:rPr>
+        <w:rFonts w:hint="default"/>
+      </w:rPr>
+    </w:lvl>
+    <w:lvl w:ilvl="4">
+      <w:start w:val="1"/>
+      <w:numFmt w:val="decimal"/>
+      <w:lvlText w:val="%1.%2.%3.%4.%5"/>
+      <w:lvlJc w:val="left"/>
+      <w:pPr>
+        <w:ind w:left="1080" w:hanging="1080"/>
+      </w:pPr>
+      <w:rPr>
+        <w:rFonts w:hint="default"/>
+      </w:rPr>
+    </w:lvl>
+    <w:lvl w:ilvl="5">
+      <w:start w:val="1"/>
+      <w:numFmt w:val="decimal"/>
+      <w:lvlText w:val="%1.%2.%3.%4.%5.%6"/>
+      <w:lvlJc w:val="left"/>
+      <w:pPr>
+        <w:ind w:left="1080" w:hanging="1080"/>
+      </w:pPr>
+      <w:rPr>
+        <w:rFonts w:hint="default"/>
+      </w:rPr>
+    </w:lvl>
+    <w:lvl w:ilvl="6">
+      <w:start w:val="1"/>
+      <w:numFmt w:val="decimal"/>
+      <w:lvlText w:val="%1.%2.%3.%4.%5.%6.%7"/>
+      <w:lvlJc w:val="left"/>
+      <w:pPr>
+        <w:ind w:left="1440" w:hanging="1440"/>
+      </w:pPr>
+      <w:rPr>
+        <w:rFonts w:hint="default"/>
+      </w:rPr>
+    </w:lvl>
+    <w:lvl w:ilvl="7">
+      <w:start w:val="1"/>
+      <w:numFmt w:val="decimal"/>
+      <w:lvlText w:val="%1.%2.%3.%4.%5.%6.%7.%8"/>
+      <w:lvlJc w:val="left"/>
+      <w:pPr>
+        <w:ind w:left="1440" w:hanging="1440"/>
+      </w:pPr>
+      <w:rPr>
+        <w:rFonts w:hint="default"/>
+      </w:rPr>
+    </w:lvl>
+    <w:lvl w:ilvl="8">
+      <w:start w:val="1"/>
+      <w:numFmt w:val="decimal"/>
+      <w:lvlText w:val="%1.%2.%3.%4.%5.%6.%7.%8.%9"/>
+      <w:lvlJc w:val="left"/>
+      <w:pPr>
+        <w:ind w:left="1800" w:hanging="1800"/>
+      </w:pPr>
+      <w:rPr>
+        <w:rFonts w:hint="default"/>
+      </w:rPr>
+    </w:lvl>
+  </w:abstractNum>
+  <w:abstractNum w:abstractNumId="15" w15:restartNumberingAfterBreak="0">
     <w:nsid w:val="51707F94"/>
     <w:multiLevelType w:val="hybridMultilevel"/>
     <w:tmpl w:val="5D168A72"/>
@@ -5052,7 +6914,7 @@
       </w:rPr>
     </w:lvl>
   </w:abstractNum>
-  <w:abstractNum w:abstractNumId="13" w15:restartNumberingAfterBreak="0">
+  <w:abstractNum w:abstractNumId="16" w15:restartNumberingAfterBreak="0">
     <w:nsid w:val="52EE4902"/>
     <w:multiLevelType w:val="hybridMultilevel"/>
     <w:tmpl w:val="48B6FF4A"/>
@@ -5165,7 +7027,7 @@
       </w:rPr>
     </w:lvl>
   </w:abstractNum>
-  <w:abstractNum w:abstractNumId="14" w15:restartNumberingAfterBreak="0">
+  <w:abstractNum w:abstractNumId="17" w15:restartNumberingAfterBreak="0">
     <w:nsid w:val="57760AE0"/>
     <w:multiLevelType w:val="hybridMultilevel"/>
     <w:tmpl w:val="300CA44A"/>
@@ -5278,7 +7140,7 @@
       </w:rPr>
     </w:lvl>
   </w:abstractNum>
-  <w:abstractNum w:abstractNumId="15" w15:restartNumberingAfterBreak="0">
+  <w:abstractNum w:abstractNumId="18" w15:restartNumberingAfterBreak="0">
     <w:nsid w:val="5DF01407"/>
     <w:multiLevelType w:val="hybridMultilevel"/>
     <w:tmpl w:val="E5AEE516"/>
@@ -5391,7 +7253,7 @@
       </w:rPr>
     </w:lvl>
   </w:abstractNum>
-  <w:abstractNum w:abstractNumId="16" w15:restartNumberingAfterBreak="0">
+  <w:abstractNum w:abstractNumId="19" w15:restartNumberingAfterBreak="0">
     <w:nsid w:val="61373FA1"/>
     <w:multiLevelType w:val="hybridMultilevel"/>
     <w:tmpl w:val="98AA257E"/>
@@ -5477,7 +7339,7 @@
       </w:pPr>
     </w:lvl>
   </w:abstractNum>
-  <w:abstractNum w:abstractNumId="17" w15:restartNumberingAfterBreak="0">
+  <w:abstractNum w:abstractNumId="20" w15:restartNumberingAfterBreak="0">
     <w:nsid w:val="69693297"/>
     <w:multiLevelType w:val="hybridMultilevel"/>
     <w:tmpl w:val="8520B81C"/>
@@ -5590,7 +7452,7 @@
       </w:rPr>
     </w:lvl>
   </w:abstractNum>
-  <w:abstractNum w:abstractNumId="18" w15:restartNumberingAfterBreak="0">
+  <w:abstractNum w:abstractNumId="21" w15:restartNumberingAfterBreak="0">
     <w:nsid w:val="6D60529E"/>
     <w:multiLevelType w:val="hybridMultilevel"/>
     <w:tmpl w:val="98AA257E"/>
@@ -5676,7 +7538,7 @@
       </w:pPr>
     </w:lvl>
   </w:abstractNum>
-  <w:abstractNum w:abstractNumId="19" w15:restartNumberingAfterBreak="0">
+  <w:abstractNum w:abstractNumId="22" w15:restartNumberingAfterBreak="0">
     <w:nsid w:val="756A38BC"/>
     <w:multiLevelType w:val="hybridMultilevel"/>
     <w:tmpl w:val="64EC1640"/>
@@ -5762,65 +7624,193 @@
       </w:pPr>
     </w:lvl>
   </w:abstractNum>
+  <w:abstractNum w:abstractNumId="23" w15:restartNumberingAfterBreak="0">
+    <w:nsid w:val="79964C00"/>
+    <w:multiLevelType w:val="hybridMultilevel"/>
+    <w:tmpl w:val="98AA257E"/>
+    <w:lvl w:ilvl="0" w:tplc="FFFFFFFF">
+      <w:start w:val="1"/>
+      <w:numFmt w:val="decimal"/>
+      <w:lvlText w:val="%1."/>
+      <w:lvlJc w:val="left"/>
+      <w:pPr>
+        <w:ind w:left="720" w:hanging="360"/>
+      </w:pPr>
+    </w:lvl>
+    <w:lvl w:ilvl="1" w:tplc="FFFFFFFF">
+      <w:start w:val="1"/>
+      <w:numFmt w:val="lowerLetter"/>
+      <w:lvlText w:val="%2."/>
+      <w:lvlJc w:val="left"/>
+      <w:pPr>
+        <w:ind w:left="1440" w:hanging="360"/>
+      </w:pPr>
+    </w:lvl>
+    <w:lvl w:ilvl="2" w:tplc="FFFFFFFF" w:tentative="1">
+      <w:start w:val="1"/>
+      <w:numFmt w:val="lowerRoman"/>
+      <w:lvlText w:val="%3."/>
+      <w:lvlJc w:val="right"/>
+      <w:pPr>
+        <w:ind w:left="2160" w:hanging="180"/>
+      </w:pPr>
+    </w:lvl>
+    <w:lvl w:ilvl="3" w:tplc="FFFFFFFF" w:tentative="1">
+      <w:start w:val="1"/>
+      <w:numFmt w:val="decimal"/>
+      <w:lvlText w:val="%4."/>
+      <w:lvlJc w:val="left"/>
+      <w:pPr>
+        <w:ind w:left="2880" w:hanging="360"/>
+      </w:pPr>
+    </w:lvl>
+    <w:lvl w:ilvl="4" w:tplc="FFFFFFFF" w:tentative="1">
+      <w:start w:val="1"/>
+      <w:numFmt w:val="lowerLetter"/>
+      <w:lvlText w:val="%5."/>
+      <w:lvlJc w:val="left"/>
+      <w:pPr>
+        <w:ind w:left="3600" w:hanging="360"/>
+      </w:pPr>
+    </w:lvl>
+    <w:lvl w:ilvl="5" w:tplc="FFFFFFFF" w:tentative="1">
+      <w:start w:val="1"/>
+      <w:numFmt w:val="lowerRoman"/>
+      <w:lvlText w:val="%6."/>
+      <w:lvlJc w:val="right"/>
+      <w:pPr>
+        <w:ind w:left="4320" w:hanging="180"/>
+      </w:pPr>
+    </w:lvl>
+    <w:lvl w:ilvl="6" w:tplc="FFFFFFFF" w:tentative="1">
+      <w:start w:val="1"/>
+      <w:numFmt w:val="decimal"/>
+      <w:lvlText w:val="%7."/>
+      <w:lvlJc w:val="left"/>
+      <w:pPr>
+        <w:ind w:left="5040" w:hanging="360"/>
+      </w:pPr>
+    </w:lvl>
+    <w:lvl w:ilvl="7" w:tplc="FFFFFFFF" w:tentative="1">
+      <w:start w:val="1"/>
+      <w:numFmt w:val="lowerLetter"/>
+      <w:lvlText w:val="%8."/>
+      <w:lvlJc w:val="left"/>
+      <w:pPr>
+        <w:ind w:left="5760" w:hanging="360"/>
+      </w:pPr>
+    </w:lvl>
+    <w:lvl w:ilvl="8" w:tplc="FFFFFFFF" w:tentative="1">
+      <w:start w:val="1"/>
+      <w:numFmt w:val="lowerRoman"/>
+      <w:lvlText w:val="%9."/>
+      <w:lvlJc w:val="right"/>
+      <w:pPr>
+        <w:ind w:left="6480" w:hanging="180"/>
+      </w:pPr>
+    </w:lvl>
+  </w:abstractNum>
   <w:num w:numId="1" w16cid:durableId="591743148">
-    <w:abstractNumId w:val="6"/>
+    <w:abstractNumId w:val="8"/>
   </w:num>
   <w:num w:numId="2" w16cid:durableId="178855623">
-    <w:abstractNumId w:val="1"/>
+    <w:abstractNumId w:val="2"/>
   </w:num>
   <w:num w:numId="3" w16cid:durableId="755830779">
-    <w:abstractNumId w:val="10"/>
+    <w:abstractNumId w:val="12"/>
   </w:num>
   <w:num w:numId="4" w16cid:durableId="1485317812">
-    <w:abstractNumId w:val="9"/>
+    <w:abstractNumId w:val="11"/>
   </w:num>
   <w:num w:numId="5" w16cid:durableId="934478827">
-    <w:abstractNumId w:val="13"/>
+    <w:abstractNumId w:val="16"/>
   </w:num>
   <w:num w:numId="6" w16cid:durableId="176695249">
-    <w:abstractNumId w:val="14"/>
+    <w:abstractNumId w:val="17"/>
   </w:num>
   <w:num w:numId="7" w16cid:durableId="695693787">
+    <w:abstractNumId w:val="18"/>
+  </w:num>
+  <w:num w:numId="8" w16cid:durableId="23293788">
+    <w:abstractNumId w:val="20"/>
+  </w:num>
+  <w:num w:numId="9" w16cid:durableId="1096900081">
     <w:abstractNumId w:val="15"/>
   </w:num>
-  <w:num w:numId="8" w16cid:durableId="23293788">
-    <w:abstractNumId w:val="17"/>
-  </w:num>
-  <w:num w:numId="9" w16cid:durableId="1096900081">
-    <w:abstractNumId w:val="12"/>
-  </w:num>
   <w:num w:numId="10" w16cid:durableId="1235236673">
-    <w:abstractNumId w:val="2"/>
+    <w:abstractNumId w:val="3"/>
   </w:num>
   <w:num w:numId="11" w16cid:durableId="1023479084">
-    <w:abstractNumId w:val="3"/>
+    <w:abstractNumId w:val="5"/>
   </w:num>
   <w:num w:numId="12" w16cid:durableId="380977499">
-    <w:abstractNumId w:val="5"/>
+    <w:abstractNumId w:val="7"/>
   </w:num>
   <w:num w:numId="13" w16cid:durableId="1014186212">
     <w:abstractNumId w:val="0"/>
   </w:num>
   <w:num w:numId="14" w16cid:durableId="567962858">
-    <w:abstractNumId w:val="16"/>
+    <w:abstractNumId w:val="19"/>
   </w:num>
   <w:num w:numId="15" w16cid:durableId="1055546744">
-    <w:abstractNumId w:val="8"/>
+    <w:abstractNumId w:val="10"/>
   </w:num>
   <w:num w:numId="16" w16cid:durableId="946040258">
+    <w:abstractNumId w:val="6"/>
+  </w:num>
+  <w:num w:numId="17" w16cid:durableId="473566875">
+    <w:abstractNumId w:val="22"/>
+  </w:num>
+  <w:num w:numId="18" w16cid:durableId="1910580839">
+    <w:abstractNumId w:val="21"/>
+  </w:num>
+  <w:num w:numId="19" w16cid:durableId="1564370609">
+    <w:abstractNumId w:val="13"/>
+  </w:num>
+  <w:num w:numId="20" w16cid:durableId="1411537576">
+    <w:abstractNumId w:val="9"/>
+  </w:num>
+  <w:num w:numId="21" w16cid:durableId="1789466687">
+    <w:abstractNumId w:val="23"/>
+  </w:num>
+  <w:num w:numId="22" w16cid:durableId="1876499410">
     <w:abstractNumId w:val="4"/>
   </w:num>
-  <w:num w:numId="17" w16cid:durableId="473566875">
-    <w:abstractNumId w:val="19"/>
+  <w:num w:numId="23" w16cid:durableId="382019956">
+    <w:abstractNumId w:val="1"/>
   </w:num>
-  <w:num w:numId="18" w16cid:durableId="1910580839">
-    <w:abstractNumId w:val="18"/>
+  <w:num w:numId="24" w16cid:durableId="1445074607">
+    <w:abstractNumId w:val="8"/>
+    <w:lvlOverride w:ilvl="0">
+      <w:startOverride w:val="1"/>
+    </w:lvlOverride>
+    <w:lvlOverride w:ilvl="1">
+      <w:startOverride w:val="1"/>
+    </w:lvlOverride>
+    <w:lvlOverride w:ilvl="2">
+      <w:startOverride w:val="1"/>
+    </w:lvlOverride>
+    <w:lvlOverride w:ilvl="3">
+      <w:startOverride w:val="1"/>
+    </w:lvlOverride>
+    <w:lvlOverride w:ilvl="4">
+      <w:startOverride w:val="1"/>
+    </w:lvlOverride>
+    <w:lvlOverride w:ilvl="5">
+      <w:startOverride w:val="1"/>
+    </w:lvlOverride>
+    <w:lvlOverride w:ilvl="6">
+      <w:startOverride w:val="1"/>
+    </w:lvlOverride>
+    <w:lvlOverride w:ilvl="7">
+      <w:startOverride w:val="1"/>
+    </w:lvlOverride>
+    <w:lvlOverride w:ilvl="8">
+      <w:startOverride w:val="1"/>
+    </w:lvlOverride>
   </w:num>
-  <w:num w:numId="19" w16cid:durableId="1564370609">
-    <w:abstractNumId w:val="11"/>
-  </w:num>
-  <w:num w:numId="20" w16cid:durableId="1411537576">
-    <w:abstractNumId w:val="7"/>
+  <w:num w:numId="25" w16cid:durableId="1982806344">
+    <w:abstractNumId w:val="14"/>
   </w:num>
 </w:numbering>
 </file>
@@ -6584,6 +8574,32 @@
       </w:tblBorders>
     </w:tblPr>
   </w:style>
+  <w:style w:type="paragraph" w:styleId="TOCNaslov">
+    <w:name w:val="TOC Heading"/>
+    <w:basedOn w:val="Naslov1"/>
+    <w:next w:val="Normal"/>
+    <w:uiPriority w:val="39"/>
+    <w:unhideWhenUsed/>
+    <w:qFormat/>
+    <w:rsid w:val="008D6E8C"/>
+    <w:pPr>
+      <w:keepLines/>
+      <w:numPr>
+        <w:numId w:val="0"/>
+      </w:numPr>
+      <w:spacing w:before="240" w:after="0" w:line="259" w:lineRule="auto"/>
+      <w:outlineLvl w:val="9"/>
+    </w:pPr>
+    <w:rPr>
+      <w:rFonts w:asciiTheme="majorHAnsi" w:eastAsiaTheme="majorEastAsia" w:hAnsiTheme="majorHAnsi" w:cstheme="majorBidi"/>
+      <w:b w:val="0"/>
+      <w:color w:val="2E74B5" w:themeColor="accent1" w:themeShade="BF"/>
+      <w:kern w:val="0"/>
+      <w:sz w:val="32"/>
+      <w:szCs w:val="32"/>
+      <w:lang w:eastAsia="hr-HR"/>
+    </w:rPr>
+  </w:style>
 </w:styles>
 </file>
 
@@ -6849,7 +8865,11 @@
 </file>
 
 <file path=customXml/item1.xml><?xml version="1.0" encoding="utf-8"?>
-<b:Sources xmlns:b="http://schemas.openxmlformats.org/officeDocument/2006/bibliography" xmlns="http://schemas.openxmlformats.org/officeDocument/2006/bibliography" SelectedStyle="\APASixthEditionOfficeOnline.xsl" StyleName="APA" Version="6"/>
+<p:properties xmlns:p="http://schemas.microsoft.com/office/2006/metadata/properties" xmlns:xsi="http://www.w3.org/2001/XMLSchema-instance">
+  <documentManagement>
+    <Komentar xmlns="d34a4129-52ec-4ee5-bc77-23d8e5f94cfd" xsi:nil="true"/>
+  </documentManagement>
+</p:properties>
 </file>
 
 <file path=customXml/item2.xml><?xml version="1.0" encoding="utf-8"?>
@@ -6913,11 +8933,7 @@
 </file>
 
 <file path=customXml/item3.xml><?xml version="1.0" encoding="utf-8"?>
-<p:properties xmlns:p="http://schemas.microsoft.com/office/2006/metadata/properties" xmlns:xsi="http://www.w3.org/2001/XMLSchema-instance">
-  <documentManagement>
-    <Komentar xmlns="d34a4129-52ec-4ee5-bc77-23d8e5f94cfd" xsi:nil="true"/>
-  </documentManagement>
-</p:properties>
+<b:Sources xmlns:b="http://schemas.openxmlformats.org/officeDocument/2006/bibliography" xmlns="http://schemas.openxmlformats.org/officeDocument/2006/bibliography" SelectedStyle="\APASixthEditionOfficeOnline.xsl" StyleName="APA" Version="6"/>
 </file>
 
 <file path=customXml/item4.xml><?xml version="1.0" encoding="utf-8"?>
@@ -6930,9 +8946,10 @@
 </file>
 
 <file path=customXml/itemProps1.xml><?xml version="1.0" encoding="utf-8"?>
-<ds:datastoreItem xmlns:ds="http://schemas.openxmlformats.org/officeDocument/2006/customXml" ds:itemID="{D6ABB51A-8E6C-421B-BD90-AF8E2FC83C29}">
+<ds:datastoreItem xmlns:ds="http://schemas.openxmlformats.org/officeDocument/2006/customXml" ds:itemID="{5EBE9B5D-43BC-489F-85CD-3E48D0AE4F29}">
   <ds:schemaRefs>
-    <ds:schemaRef ds:uri="http://schemas.openxmlformats.org/officeDocument/2006/bibliography"/>
+    <ds:schemaRef ds:uri="http://schemas.microsoft.com/office/2006/metadata/properties"/>
+    <ds:schemaRef ds:uri="d34a4129-52ec-4ee5-bc77-23d8e5f94cfd"/>
   </ds:schemaRefs>
 </ds:datastoreItem>
 </file>
@@ -6955,10 +8972,9 @@
 </file>
 
 <file path=customXml/itemProps3.xml><?xml version="1.0" encoding="utf-8"?>
-<ds:datastoreItem xmlns:ds="http://schemas.openxmlformats.org/officeDocument/2006/customXml" ds:itemID="{5EBE9B5D-43BC-489F-85CD-3E48D0AE4F29}">
+<ds:datastoreItem xmlns:ds="http://schemas.openxmlformats.org/officeDocument/2006/customXml" ds:itemID="{D6ABB51A-8E6C-421B-BD90-AF8E2FC83C29}">
   <ds:schemaRefs>
-    <ds:schemaRef ds:uri="http://schemas.microsoft.com/office/2006/metadata/properties"/>
-    <ds:schemaRef ds:uri="d34a4129-52ec-4ee5-bc77-23d8e5f94cfd"/>
+    <ds:schemaRef ds:uri="http://schemas.openxmlformats.org/officeDocument/2006/bibliography"/>
   </ds:schemaRefs>
 </ds:datastoreItem>
 </file>

</xml_diff>